<commit_message>
Added filter by geo on collecting cript
</commit_message>
<xml_diff>
--- a/reports/IS_251_M_Igor_Latii_Lucrarea_de_Laborator_nr.1.docx
+++ b/reports/IS_251_M_Igor_Latii_Lucrarea_de_Laborator_nr.1.docx
@@ -13,6 +13,7 @@
           <w:lang w:val="ro-RO"/>
         </w:rPr>
       </w:pPr>
+      <w:proofErr w:type="spellStart"/>
       <w:r>
         <w:rPr>
           <w:rFonts w:ascii="Times New Roman" w:hAnsi="Times New Roman" w:cs="Times New Roman"/>
@@ -21,8 +22,9 @@
           <w:szCs w:val="36"/>
           <w:lang w:val="ro-RO"/>
         </w:rPr>
-        <w:t xml:space="preserve">Ministerul </w:t>
-      </w:r>
+        <w:t>Ministry</w:t>
+      </w:r>
+      <w:proofErr w:type="spellEnd"/>
       <w:r>
         <w:rPr>
           <w:rFonts w:ascii="Times New Roman" w:hAnsi="Times New Roman" w:cs="Times New Roman"/>
@@ -31,8 +33,9 @@
           <w:szCs w:val="36"/>
           <w:lang w:val="ro-RO"/>
         </w:rPr>
-        <w:t>Educației</w:t>
-      </w:r>
+        <w:t xml:space="preserve"> of </w:t>
+      </w:r>
+      <w:proofErr w:type="spellStart"/>
       <w:r>
         <w:rPr>
           <w:rFonts w:ascii="Times New Roman" w:hAnsi="Times New Roman" w:cs="Times New Roman"/>
@@ -41,8 +44,53 @@
           <w:szCs w:val="36"/>
           <w:lang w:val="ro-RO"/>
         </w:rPr>
-        <w:t xml:space="preserve"> și Cercetării al Republicii Moldova</w:t>
-      </w:r>
+        <w:t>Education</w:t>
+      </w:r>
+      <w:proofErr w:type="spellEnd"/>
+      <w:r>
+        <w:rPr>
+          <w:rFonts w:ascii="Times New Roman" w:hAnsi="Times New Roman" w:cs="Times New Roman"/>
+          <w:b/>
+          <w:sz w:val="36"/>
+          <w:szCs w:val="36"/>
+          <w:lang w:val="ro-RO"/>
+        </w:rPr>
+        <w:t xml:space="preserve"> </w:t>
+      </w:r>
+      <w:proofErr w:type="spellStart"/>
+      <w:r>
+        <w:rPr>
+          <w:rFonts w:ascii="Times New Roman" w:hAnsi="Times New Roman" w:cs="Times New Roman"/>
+          <w:b/>
+          <w:sz w:val="36"/>
+          <w:szCs w:val="36"/>
+          <w:lang w:val="ro-RO"/>
+        </w:rPr>
+        <w:t>and</w:t>
+      </w:r>
+      <w:proofErr w:type="spellEnd"/>
+      <w:r>
+        <w:rPr>
+          <w:rFonts w:ascii="Times New Roman" w:hAnsi="Times New Roman" w:cs="Times New Roman"/>
+          <w:b/>
+          <w:sz w:val="36"/>
+          <w:szCs w:val="36"/>
+          <w:lang w:val="ro-RO"/>
+        </w:rPr>
+        <w:t xml:space="preserve"> </w:t>
+      </w:r>
+      <w:proofErr w:type="spellStart"/>
+      <w:r>
+        <w:rPr>
+          <w:rFonts w:ascii="Times New Roman" w:hAnsi="Times New Roman" w:cs="Times New Roman"/>
+          <w:b/>
+          <w:sz w:val="36"/>
+          <w:szCs w:val="36"/>
+          <w:lang w:val="ro-RO"/>
+        </w:rPr>
+        <w:t>Research</w:t>
+      </w:r>
+      <w:proofErr w:type="spellEnd"/>
     </w:p>
     <w:p>
       <w:pPr>
@@ -55,6 +103,38 @@
           <w:lang w:val="ro-RO"/>
         </w:rPr>
       </w:pPr>
+      <w:r>
+        <w:rPr>
+          <w:rFonts w:ascii="Times New Roman" w:hAnsi="Times New Roman" w:cs="Times New Roman"/>
+          <w:b/>
+          <w:sz w:val="36"/>
+          <w:szCs w:val="36"/>
+          <w:lang w:val="ro-RO"/>
+        </w:rPr>
+        <w:t xml:space="preserve">of </w:t>
+      </w:r>
+      <w:proofErr w:type="spellStart"/>
+      <w:r>
+        <w:rPr>
+          <w:rFonts w:ascii="Times New Roman" w:hAnsi="Times New Roman" w:cs="Times New Roman"/>
+          <w:b/>
+          <w:sz w:val="36"/>
+          <w:szCs w:val="36"/>
+          <w:lang w:val="ro-RO"/>
+        </w:rPr>
+        <w:t>the</w:t>
+      </w:r>
+      <w:proofErr w:type="spellEnd"/>
+      <w:r>
+        <w:rPr>
+          <w:rFonts w:ascii="Times New Roman" w:hAnsi="Times New Roman" w:cs="Times New Roman"/>
+          <w:b/>
+          <w:sz w:val="36"/>
+          <w:szCs w:val="36"/>
+          <w:lang w:val="ro-RO"/>
+        </w:rPr>
+        <w:t xml:space="preserve"> Republic of Moldova</w:t>
+      </w:r>
     </w:p>
     <w:p>
       <w:pPr>
@@ -67,7 +147,10 @@
           <w:lang w:val="ro-RO"/>
         </w:rPr>
       </w:pPr>
-      <w:r>
+    </w:p>
+    <w:p>
+      <w:pPr>
+        <w:jc w:val="center"/>
         <w:rPr>
           <w:rFonts w:ascii="Times New Roman" w:hAnsi="Times New Roman" w:cs="Times New Roman"/>
           <w:b/>
@@ -75,7 +158,28 @@
           <w:szCs w:val="36"/>
           <w:lang w:val="ro-RO"/>
         </w:rPr>
-        <w:t>Universitatea Tehnică a Moldovei</w:t>
+      </w:pPr>
+      <w:proofErr w:type="spellStart"/>
+      <w:r>
+        <w:rPr>
+          <w:rFonts w:ascii="Times New Roman" w:hAnsi="Times New Roman" w:cs="Times New Roman"/>
+          <w:b/>
+          <w:sz w:val="36"/>
+          <w:szCs w:val="36"/>
+          <w:lang w:val="ro-RO"/>
+        </w:rPr>
+        <w:t>Technical</w:t>
+      </w:r>
+      <w:proofErr w:type="spellEnd"/>
+      <w:r>
+        <w:rPr>
+          <w:rFonts w:ascii="Times New Roman" w:hAnsi="Times New Roman" w:cs="Times New Roman"/>
+          <w:b/>
+          <w:sz w:val="36"/>
+          <w:szCs w:val="36"/>
+          <w:lang w:val="ro-RO"/>
+        </w:rPr>
+        <w:t xml:space="preserve"> University of Moldova</w:t>
       </w:r>
     </w:p>
     <w:p>
@@ -95,36 +199,135 @@
         <w:rPr>
           <w:rFonts w:ascii="Times New Roman" w:hAnsi="Times New Roman" w:cs="Times New Roman"/>
           <w:b/>
+          <w:sz w:val="36"/>
+          <w:szCs w:val="36"/>
+          <w:lang w:val="ro-RO"/>
+        </w:rPr>
+      </w:pPr>
+      <w:proofErr w:type="spellStart"/>
+      <w:r>
+        <w:rPr>
+          <w:rFonts w:ascii="Times New Roman" w:hAnsi="Times New Roman" w:cs="Times New Roman"/>
+          <w:b/>
+          <w:sz w:val="36"/>
+          <w:szCs w:val="36"/>
+          <w:lang w:val="ro-RO"/>
+        </w:rPr>
+        <w:t>Faculty</w:t>
+      </w:r>
+      <w:proofErr w:type="spellEnd"/>
+      <w:r>
+        <w:rPr>
+          <w:rFonts w:ascii="Times New Roman" w:hAnsi="Times New Roman" w:cs="Times New Roman"/>
+          <w:b/>
+          <w:sz w:val="36"/>
+          <w:szCs w:val="36"/>
+          <w:lang w:val="ro-RO"/>
+        </w:rPr>
+        <w:t xml:space="preserve"> of </w:t>
+      </w:r>
+      <w:proofErr w:type="spellStart"/>
+      <w:r>
+        <w:rPr>
+          <w:rFonts w:ascii="Times New Roman" w:hAnsi="Times New Roman" w:cs="Times New Roman"/>
+          <w:b/>
+          <w:sz w:val="36"/>
+          <w:szCs w:val="36"/>
+          <w:lang w:val="ro-RO"/>
+        </w:rPr>
+        <w:t>Computers</w:t>
+      </w:r>
+      <w:proofErr w:type="spellEnd"/>
+      <w:r>
+        <w:rPr>
+          <w:rFonts w:ascii="Times New Roman" w:hAnsi="Times New Roman" w:cs="Times New Roman"/>
+          <w:b/>
+          <w:sz w:val="36"/>
+          <w:szCs w:val="36"/>
+          <w:lang w:val="ro-RO"/>
+        </w:rPr>
+        <w:t xml:space="preserve">, </w:t>
+      </w:r>
+      <w:proofErr w:type="spellStart"/>
+      <w:r>
+        <w:rPr>
+          <w:rFonts w:ascii="Times New Roman" w:hAnsi="Times New Roman" w:cs="Times New Roman"/>
+          <w:b/>
+          <w:sz w:val="36"/>
+          <w:szCs w:val="36"/>
+          <w:lang w:val="ro-RO"/>
+        </w:rPr>
+        <w:t>Informatics</w:t>
+      </w:r>
+      <w:proofErr w:type="spellEnd"/>
+      <w:r>
+        <w:rPr>
+          <w:rFonts w:ascii="Times New Roman" w:hAnsi="Times New Roman" w:cs="Times New Roman"/>
+          <w:b/>
+          <w:sz w:val="36"/>
+          <w:szCs w:val="36"/>
+          <w:lang w:val="ro-RO"/>
+        </w:rPr>
+        <w:t xml:space="preserve"> </w:t>
+      </w:r>
+      <w:proofErr w:type="spellStart"/>
+      <w:r>
+        <w:rPr>
+          <w:rFonts w:ascii="Times New Roman" w:hAnsi="Times New Roman" w:cs="Times New Roman"/>
+          <w:b/>
+          <w:sz w:val="36"/>
+          <w:szCs w:val="36"/>
+          <w:lang w:val="ro-RO"/>
+        </w:rPr>
+        <w:t>and</w:t>
+      </w:r>
+      <w:proofErr w:type="spellEnd"/>
+      <w:r>
+        <w:rPr>
+          <w:rFonts w:ascii="Times New Roman" w:hAnsi="Times New Roman" w:cs="Times New Roman"/>
+          <w:b/>
+          <w:sz w:val="36"/>
+          <w:szCs w:val="36"/>
+          <w:lang w:val="ro-RO"/>
+        </w:rPr>
+        <w:t xml:space="preserve"> </w:t>
+      </w:r>
+      <w:proofErr w:type="spellStart"/>
+      <w:r>
+        <w:rPr>
+          <w:rFonts w:ascii="Times New Roman" w:hAnsi="Times New Roman" w:cs="Times New Roman"/>
+          <w:b/>
+          <w:sz w:val="36"/>
+          <w:szCs w:val="36"/>
+          <w:lang w:val="ro-RO"/>
+        </w:rPr>
+        <w:t>Microelectronics</w:t>
+      </w:r>
+      <w:proofErr w:type="spellEnd"/>
+    </w:p>
+    <w:p>
+      <w:pPr>
+        <w:jc w:val="center"/>
+        <w:rPr>
+          <w:rFonts w:ascii="Times New Roman" w:hAnsi="Times New Roman" w:cs="Times New Roman"/>
           <w:sz w:val="40"/>
           <w:szCs w:val="40"/>
           <w:lang w:val="ro-RO"/>
         </w:rPr>
       </w:pPr>
-      <w:r>
-        <w:rPr>
-          <w:rFonts w:ascii="Times New Roman" w:hAnsi="Times New Roman" w:cs="Times New Roman"/>
-          <w:b/>
-          <w:sz w:val="36"/>
-          <w:szCs w:val="36"/>
-          <w:lang w:val="ro-RO"/>
-        </w:rPr>
-        <w:t>Facultatea Calculatoare, Informatică și Microelectronică</w:t>
-      </w:r>
     </w:p>
     <w:p>
       <w:pPr>
         <w:jc w:val="center"/>
         <w:rPr>
           <w:rFonts w:ascii="Times New Roman" w:hAnsi="Times New Roman" w:cs="Times New Roman"/>
+          <w:b/>
           <w:sz w:val="40"/>
           <w:szCs w:val="40"/>
           <w:lang w:val="ro-RO"/>
         </w:rPr>
       </w:pPr>
-    </w:p>
-    <w:p>
-      <w:pPr>
-        <w:jc w:val="center"/>
+      <w:r>
         <w:rPr>
           <w:rFonts w:ascii="Times New Roman" w:hAnsi="Times New Roman" w:cs="Times New Roman"/>
           <w:b/>
@@ -132,7 +335,9 @@
           <w:szCs w:val="40"/>
           <w:lang w:val="ro-RO"/>
         </w:rPr>
-      </w:pPr>
+        <w:t xml:space="preserve">Discipline: </w:t>
+      </w:r>
+      <w:proofErr w:type="spellStart"/>
       <w:r>
         <w:rPr>
           <w:rFonts w:ascii="Times New Roman" w:hAnsi="Times New Roman" w:cs="Times New Roman"/>
@@ -141,8 +346,9 @@
           <w:szCs w:val="40"/>
           <w:lang w:val="ro-RO"/>
         </w:rPr>
-        <w:t xml:space="preserve">Disciplina: </w:t>
-      </w:r>
+        <w:t>Exploratory</w:t>
+      </w:r>
+      <w:proofErr w:type="spellEnd"/>
       <w:r>
         <w:rPr>
           <w:rFonts w:ascii="Times New Roman" w:hAnsi="Times New Roman" w:cs="Times New Roman"/>
@@ -151,18 +357,30 @@
           <w:szCs w:val="40"/>
           <w:lang w:val="ro-RO"/>
         </w:rPr>
-        <w:t>Analiza Exploratorie a Datelor</w:t>
-      </w:r>
-    </w:p>
-    <w:p>
-      <w:pPr>
-        <w:jc w:val="center"/>
-        <w:rPr>
-          <w:rFonts w:ascii="Times New Roman" w:hAnsi="Times New Roman" w:cs="Times New Roman"/>
+        <w:t xml:space="preserve"> Data </w:t>
+      </w:r>
+      <w:proofErr w:type="spellStart"/>
+      <w:r>
+        <w:rPr>
+          <w:rFonts w:ascii="Times New Roman" w:hAnsi="Times New Roman" w:cs="Times New Roman"/>
+          <w:b/>
           <w:sz w:val="40"/>
           <w:szCs w:val="40"/>
           <w:lang w:val="ro-RO"/>
         </w:rPr>
+        <w:t>Analysis</w:t>
+      </w:r>
+      <w:proofErr w:type="spellEnd"/>
+    </w:p>
+    <w:p>
+      <w:pPr>
+        <w:jc w:val="center"/>
+        <w:rPr>
+          <w:rFonts w:ascii="Times New Roman" w:hAnsi="Times New Roman" w:cs="Times New Roman"/>
+          <w:sz w:val="40"/>
+          <w:szCs w:val="40"/>
+          <w:lang w:val="ro-RO"/>
+        </w:rPr>
       </w:pPr>
     </w:p>
     <w:p>
@@ -184,7 +402,27 @@
           <w:szCs w:val="96"/>
           <w:lang w:val="ro-RO"/>
         </w:rPr>
-        <w:t>RAPORT</w:t>
+        <w:t>R</w:t>
+      </w:r>
+      <w:r>
+        <w:rPr>
+          <w:rFonts w:ascii="Times New Roman" w:hAnsi="Times New Roman" w:cs="Times New Roman"/>
+          <w:b/>
+          <w:sz w:val="96"/>
+          <w:szCs w:val="96"/>
+          <w:lang w:val="ro-RO"/>
+        </w:rPr>
+        <w:t>E</w:t>
+      </w:r>
+      <w:r>
+        <w:rPr>
+          <w:rFonts w:ascii="Times New Roman" w:hAnsi="Times New Roman" w:cs="Times New Roman"/>
+          <w:b/>
+          <w:sz w:val="96"/>
+          <w:szCs w:val="96"/>
+          <w:lang w:val="ro-RO"/>
+        </w:rPr>
+        <w:t>PORT</w:t>
       </w:r>
     </w:p>
     <w:p>
@@ -192,12 +430,23 @@
         <w:jc w:val="center"/>
         <w:rPr>
           <w:rFonts w:ascii="Times New Roman" w:hAnsi="Times New Roman" w:cs="Times New Roman"/>
+          <w:sz w:val="36"/>
+          <w:szCs w:val="36"/>
+          <w:lang w:val="ro-RO"/>
+        </w:rPr>
+      </w:pPr>
+      <w:proofErr w:type="spellStart"/>
+      <w:r>
+        <w:rPr>
+          <w:rFonts w:ascii="Times New Roman" w:hAnsi="Times New Roman" w:cs="Times New Roman"/>
           <w:b/>
           <w:sz w:val="40"/>
           <w:szCs w:val="36"/>
           <w:lang w:val="ro-RO"/>
         </w:rPr>
-      </w:pPr>
+        <w:t>Assignment</w:t>
+      </w:r>
+      <w:proofErr w:type="spellEnd"/>
       <w:r>
         <w:rPr>
           <w:rFonts w:ascii="Times New Roman" w:hAnsi="Times New Roman" w:cs="Times New Roman"/>
@@ -206,69 +455,17 @@
           <w:szCs w:val="36"/>
           <w:lang w:val="ro-RO"/>
         </w:rPr>
-        <w:t>Lucrare</w:t>
-      </w:r>
-      <w:r>
-        <w:rPr>
-          <w:rFonts w:ascii="Times New Roman" w:hAnsi="Times New Roman" w:cs="Times New Roman"/>
-          <w:b/>
-          <w:sz w:val="40"/>
+        <w:t xml:space="preserve"> 1</w:t>
+      </w:r>
+      <w:r>
+        <w:rPr>
+          <w:rFonts w:ascii="Times New Roman" w:hAnsi="Times New Roman" w:cs="Times New Roman"/>
+          <w:b/>
+          <w:sz w:val="36"/>
           <w:szCs w:val="36"/>
           <w:lang w:val="ro-RO"/>
         </w:rPr>
-        <w:t>a</w:t>
-      </w:r>
-      <w:r>
-        <w:rPr>
-          <w:rFonts w:ascii="Times New Roman" w:hAnsi="Times New Roman" w:cs="Times New Roman"/>
-          <w:b/>
-          <w:sz w:val="40"/>
-          <w:szCs w:val="36"/>
-          <w:lang w:val="ro-RO"/>
-        </w:rPr>
-        <w:t xml:space="preserve"> de laborator nr.</w:t>
-      </w:r>
-      <w:r>
-        <w:rPr>
-          <w:rFonts w:ascii="Times New Roman" w:hAnsi="Times New Roman" w:cs="Times New Roman"/>
-          <w:b/>
-          <w:sz w:val="40"/>
-          <w:szCs w:val="36"/>
-          <w:lang w:val="ro-RO"/>
-        </w:rPr>
-        <w:t xml:space="preserve"> 1</w:t>
-      </w:r>
-    </w:p>
-    <w:p>
-      <w:pPr>
-        <w:jc w:val="center"/>
-        <w:rPr>
-          <w:rFonts w:ascii="Times New Roman" w:hAnsi="Times New Roman" w:cs="Times New Roman"/>
-          <w:sz w:val="36"/>
-          <w:szCs w:val="36"/>
-          <w:lang w:val="ro-RO"/>
-        </w:rPr>
-      </w:pPr>
-      <w:r>
-        <w:rPr>
-          <w:rFonts w:ascii="Times New Roman" w:hAnsi="Times New Roman" w:cs="Times New Roman"/>
-          <w:b/>
-          <w:i/>
-          <w:sz w:val="36"/>
-          <w:szCs w:val="36"/>
-          <w:lang w:val="ro-RO"/>
-        </w:rPr>
-        <w:t xml:space="preserve"> </w:t>
-      </w:r>
-      <w:r>
-        <w:rPr>
-          <w:rFonts w:ascii="Times New Roman" w:hAnsi="Times New Roman" w:cs="Times New Roman"/>
-          <w:b/>
-          <w:sz w:val="36"/>
-          <w:szCs w:val="36"/>
-          <w:lang w:val="ro-RO"/>
-        </w:rPr>
-        <w:t>Tema:</w:t>
+        <w:t>:</w:t>
       </w:r>
       <w:r>
         <w:rPr>
@@ -343,7 +540,7 @@
           <w:rFonts w:ascii="Times New Roman" w:hAnsi="Times New Roman" w:cs="Times New Roman"/>
           <w:sz w:val="36"/>
           <w:szCs w:val="36"/>
-          <w:lang w:val="ro-RO"/>
+          <w:lang w:val="en-US"/>
         </w:rPr>
       </w:pPr>
     </w:p>
@@ -353,7 +550,7 @@
           <w:rFonts w:ascii="Times New Roman" w:hAnsi="Times New Roman" w:cs="Times New Roman"/>
           <w:sz w:val="32"/>
           <w:szCs w:val="36"/>
-          <w:lang w:val="ro-RO"/>
+          <w:lang w:val="en-US"/>
         </w:rPr>
       </w:pPr>
       <w:r>
@@ -361,16 +558,34 @@
           <w:rFonts w:ascii="Times New Roman" w:hAnsi="Times New Roman" w:cs="Times New Roman"/>
           <w:sz w:val="32"/>
           <w:szCs w:val="36"/>
-          <w:lang w:val="ro-RO"/>
-        </w:rPr>
-        <w:t>A efectuat:</w:t>
+          <w:lang w:val="en-US"/>
+        </w:rPr>
+        <w:t>Performed</w:t>
       </w:r>
       <w:r>
         <w:rPr>
           <w:rFonts w:ascii="Times New Roman" w:hAnsi="Times New Roman" w:cs="Times New Roman"/>
           <w:sz w:val="32"/>
           <w:szCs w:val="36"/>
-          <w:lang w:val="ro-RO"/>
+          <w:lang w:val="en-US"/>
+        </w:rPr>
+        <w:t xml:space="preserve"> by</w:t>
+      </w:r>
+      <w:r>
+        <w:rPr>
+          <w:rFonts w:ascii="Times New Roman" w:hAnsi="Times New Roman" w:cs="Times New Roman"/>
+          <w:sz w:val="32"/>
+          <w:szCs w:val="36"/>
+          <w:lang w:val="en-US"/>
+        </w:rPr>
+        <w:t>:</w:t>
+      </w:r>
+      <w:r>
+        <w:rPr>
+          <w:rFonts w:ascii="Times New Roman" w:hAnsi="Times New Roman" w:cs="Times New Roman"/>
+          <w:sz w:val="32"/>
+          <w:szCs w:val="36"/>
+          <w:lang w:val="en-US"/>
         </w:rPr>
         <w:tab/>
       </w:r>
@@ -379,7 +594,7 @@
           <w:rFonts w:ascii="Times New Roman" w:hAnsi="Times New Roman" w:cs="Times New Roman"/>
           <w:sz w:val="32"/>
           <w:szCs w:val="36"/>
-          <w:lang w:val="ro-RO"/>
+          <w:lang w:val="en-US"/>
         </w:rPr>
         <w:tab/>
       </w:r>
@@ -388,7 +603,7 @@
           <w:rFonts w:ascii="Times New Roman" w:hAnsi="Times New Roman" w:cs="Times New Roman"/>
           <w:sz w:val="32"/>
           <w:szCs w:val="36"/>
-          <w:lang w:val="ro-RO"/>
+          <w:lang w:val="en-US"/>
         </w:rPr>
         <w:tab/>
       </w:r>
@@ -397,7 +612,7 @@
           <w:rFonts w:ascii="Times New Roman" w:hAnsi="Times New Roman" w:cs="Times New Roman"/>
           <w:sz w:val="32"/>
           <w:szCs w:val="36"/>
-          <w:lang w:val="ro-RO"/>
+          <w:lang w:val="en-US"/>
         </w:rPr>
         <w:tab/>
       </w:r>
@@ -406,7 +621,7 @@
           <w:rFonts w:ascii="Times New Roman" w:hAnsi="Times New Roman" w:cs="Times New Roman"/>
           <w:sz w:val="32"/>
           <w:szCs w:val="36"/>
-          <w:lang w:val="ro-RO"/>
+          <w:lang w:val="en-US"/>
         </w:rPr>
         <w:tab/>
       </w:r>
@@ -415,7 +630,7 @@
           <w:rFonts w:ascii="Times New Roman" w:hAnsi="Times New Roman" w:cs="Times New Roman"/>
           <w:sz w:val="32"/>
           <w:szCs w:val="36"/>
-          <w:lang w:val="ro-RO"/>
+          <w:lang w:val="en-US"/>
         </w:rPr>
         <w:tab/>
       </w:r>
@@ -424,7 +639,7 @@
           <w:rFonts w:ascii="Times New Roman" w:hAnsi="Times New Roman" w:cs="Times New Roman"/>
           <w:sz w:val="32"/>
           <w:szCs w:val="36"/>
-          <w:lang w:val="ro-RO"/>
+          <w:lang w:val="en-US"/>
         </w:rPr>
         <w:tab/>
       </w:r>
@@ -435,24 +650,35 @@
           <w:rFonts w:ascii="Times New Roman" w:hAnsi="Times New Roman" w:cs="Times New Roman"/>
           <w:sz w:val="32"/>
           <w:szCs w:val="36"/>
-          <w:lang w:val="ro-RO"/>
-        </w:rPr>
-      </w:pPr>
+          <w:lang w:val="en-US"/>
+        </w:rPr>
+      </w:pPr>
+      <w:proofErr w:type="spellStart"/>
       <w:r>
         <w:rPr>
           <w:rFonts w:ascii="Times New Roman" w:hAnsi="Times New Roman" w:cs="Times New Roman"/>
           <w:sz w:val="32"/>
           <w:szCs w:val="36"/>
-          <w:lang w:val="ro-RO"/>
-        </w:rPr>
-        <w:t xml:space="preserve">st. gr. </w:t>
-      </w:r>
+          <w:lang w:val="en-US"/>
+        </w:rPr>
+        <w:t>st.</w:t>
+      </w:r>
+      <w:proofErr w:type="spellEnd"/>
       <w:r>
         <w:rPr>
           <w:rFonts w:ascii="Times New Roman" w:hAnsi="Times New Roman" w:cs="Times New Roman"/>
           <w:sz w:val="32"/>
           <w:szCs w:val="36"/>
-          <w:lang w:val="ro-RO"/>
+          <w:lang w:val="en-US"/>
+        </w:rPr>
+        <w:t xml:space="preserve"> gr. </w:t>
+      </w:r>
+      <w:r>
+        <w:rPr>
+          <w:rFonts w:ascii="Times New Roman" w:hAnsi="Times New Roman" w:cs="Times New Roman"/>
+          <w:sz w:val="32"/>
+          <w:szCs w:val="36"/>
+          <w:lang w:val="en-US"/>
         </w:rPr>
         <w:t>IS</w:t>
       </w:r>
@@ -461,7 +687,7 @@
           <w:rFonts w:ascii="Times New Roman" w:hAnsi="Times New Roman" w:cs="Times New Roman"/>
           <w:sz w:val="32"/>
           <w:szCs w:val="36"/>
-          <w:lang w:val="ro-RO"/>
+          <w:lang w:val="en-US"/>
         </w:rPr>
         <w:t>-</w:t>
       </w:r>
@@ -470,7 +696,7 @@
           <w:rFonts w:ascii="Times New Roman" w:hAnsi="Times New Roman" w:cs="Times New Roman"/>
           <w:sz w:val="32"/>
           <w:szCs w:val="36"/>
-          <w:lang w:val="ro-RO"/>
+          <w:lang w:val="en-US"/>
         </w:rPr>
         <w:t>251-M</w:t>
       </w:r>
@@ -479,7 +705,7 @@
           <w:rFonts w:ascii="Times New Roman" w:hAnsi="Times New Roman" w:cs="Times New Roman"/>
           <w:sz w:val="32"/>
           <w:szCs w:val="36"/>
-          <w:lang w:val="ro-RO"/>
+          <w:lang w:val="en-US"/>
         </w:rPr>
         <w:tab/>
       </w:r>
@@ -488,7 +714,7 @@
           <w:rFonts w:ascii="Times New Roman" w:hAnsi="Times New Roman" w:cs="Times New Roman"/>
           <w:sz w:val="32"/>
           <w:szCs w:val="36"/>
-          <w:lang w:val="ro-RO"/>
+          <w:lang w:val="en-US"/>
         </w:rPr>
         <w:tab/>
       </w:r>
@@ -497,7 +723,7 @@
           <w:rFonts w:ascii="Times New Roman" w:hAnsi="Times New Roman" w:cs="Times New Roman"/>
           <w:sz w:val="32"/>
           <w:szCs w:val="36"/>
-          <w:lang w:val="ro-RO"/>
+          <w:lang w:val="en-US"/>
         </w:rPr>
         <w:tab/>
       </w:r>
@@ -506,7 +732,7 @@
           <w:rFonts w:ascii="Times New Roman" w:hAnsi="Times New Roman" w:cs="Times New Roman"/>
           <w:sz w:val="32"/>
           <w:szCs w:val="36"/>
-          <w:lang w:val="ro-RO"/>
+          <w:lang w:val="en-US"/>
         </w:rPr>
         <w:tab/>
       </w:r>
@@ -515,7 +741,7 @@
           <w:rFonts w:ascii="Times New Roman" w:hAnsi="Times New Roman" w:cs="Times New Roman"/>
           <w:sz w:val="32"/>
           <w:szCs w:val="36"/>
-          <w:lang w:val="ro-RO"/>
+          <w:lang w:val="en-US"/>
         </w:rPr>
         <w:tab/>
       </w:r>
@@ -524,7 +750,7 @@
           <w:rFonts w:ascii="Times New Roman" w:hAnsi="Times New Roman" w:cs="Times New Roman"/>
           <w:sz w:val="32"/>
           <w:szCs w:val="36"/>
-          <w:lang w:val="ro-RO"/>
+          <w:lang w:val="en-US"/>
         </w:rPr>
         <w:tab/>
       </w:r>
@@ -533,7 +759,7 @@
           <w:rFonts w:ascii="Times New Roman" w:hAnsi="Times New Roman" w:cs="Times New Roman"/>
           <w:sz w:val="32"/>
           <w:szCs w:val="36"/>
-          <w:lang w:val="ro-RO"/>
+          <w:lang w:val="en-US"/>
         </w:rPr>
         <w:tab/>
         <w:t xml:space="preserve">   </w:t>
@@ -543,53 +769,53 @@
           <w:rFonts w:ascii="Times New Roman" w:hAnsi="Times New Roman" w:cs="Times New Roman"/>
           <w:sz w:val="32"/>
           <w:szCs w:val="36"/>
-          <w:lang w:val="ro-RO"/>
-        </w:rPr>
-        <w:t xml:space="preserve"> </w:t>
+          <w:lang w:val="en-US"/>
+        </w:rPr>
+        <w:t xml:space="preserve"> Igor Latii </w:t>
       </w:r>
       <w:r>
         <w:rPr>
           <w:rFonts w:ascii="Times New Roman" w:hAnsi="Times New Roman" w:cs="Times New Roman"/>
           <w:sz w:val="32"/>
           <w:szCs w:val="36"/>
-          <w:lang w:val="ro-RO"/>
-        </w:rPr>
-        <w:t xml:space="preserve">Igor Latii </w:t>
-      </w:r>
-      <w:r>
+          <w:lang w:val="en-US"/>
+        </w:rPr>
+        <w:br/>
+      </w:r>
+    </w:p>
+    <w:p>
+      <w:pPr>
         <w:rPr>
           <w:rFonts w:ascii="Times New Roman" w:hAnsi="Times New Roman" w:cs="Times New Roman"/>
           <w:sz w:val="32"/>
           <w:szCs w:val="36"/>
-          <w:lang w:val="ro-RO"/>
-        </w:rPr>
-        <w:br/>
-      </w:r>
-    </w:p>
-    <w:p>
-      <w:pPr>
+          <w:lang w:val="en-US"/>
+        </w:rPr>
+      </w:pPr>
+      <w:r>
         <w:rPr>
           <w:rFonts w:ascii="Times New Roman" w:hAnsi="Times New Roman" w:cs="Times New Roman"/>
           <w:sz w:val="32"/>
           <w:szCs w:val="36"/>
-          <w:lang w:val="ro-RO"/>
-        </w:rPr>
-      </w:pPr>
+          <w:lang w:val="en-US"/>
+        </w:rPr>
+        <w:t>Verified by</w:t>
+      </w:r>
       <w:r>
         <w:rPr>
           <w:rFonts w:ascii="Times New Roman" w:hAnsi="Times New Roman" w:cs="Times New Roman"/>
           <w:sz w:val="32"/>
           <w:szCs w:val="36"/>
-          <w:lang w:val="ro-RO"/>
-        </w:rPr>
-        <w:t>A verificat:</w:t>
+          <w:lang w:val="en-US"/>
+        </w:rPr>
+        <w:t>:</w:t>
       </w:r>
       <w:r>
         <w:rPr>
           <w:rFonts w:ascii="Times New Roman" w:hAnsi="Times New Roman" w:cs="Times New Roman"/>
           <w:sz w:val="32"/>
           <w:szCs w:val="36"/>
-          <w:lang w:val="ro-RO"/>
+          <w:lang w:val="en-US"/>
         </w:rPr>
         <w:tab/>
         <w:t xml:space="preserve">                                         </w:t>
@@ -599,7 +825,7 @@
           <w:rFonts w:ascii="Times New Roman" w:hAnsi="Times New Roman" w:cs="Times New Roman"/>
           <w:sz w:val="32"/>
           <w:szCs w:val="36"/>
-          <w:lang w:val="ro-RO"/>
+          <w:lang w:val="en-US"/>
         </w:rPr>
         <w:tab/>
       </w:r>
@@ -610,7 +836,7 @@
           <w:rFonts w:ascii="Times New Roman" w:hAnsi="Times New Roman" w:cs="Times New Roman"/>
           <w:sz w:val="32"/>
           <w:szCs w:val="36"/>
-          <w:lang w:val="ro-RO"/>
+          <w:lang w:val="en-US"/>
         </w:rPr>
       </w:pPr>
       <w:r>
@@ -618,7 +844,7 @@
           <w:rFonts w:ascii="Times New Roman" w:hAnsi="Times New Roman" w:cs="Times New Roman"/>
           <w:sz w:val="32"/>
           <w:szCs w:val="36"/>
-          <w:lang w:val="ro-RO"/>
+          <w:lang w:val="en-US"/>
         </w:rPr>
         <w:t>l. univ</w:t>
       </w:r>
@@ -627,7 +853,7 @@
           <w:rFonts w:ascii="Times New Roman" w:hAnsi="Times New Roman" w:cs="Times New Roman"/>
           <w:sz w:val="32"/>
           <w:szCs w:val="36"/>
-          <w:lang w:val="ro-RO"/>
+          <w:lang w:val="en-US"/>
         </w:rPr>
         <w:t>.</w:t>
       </w:r>
@@ -636,7 +862,7 @@
           <w:rFonts w:ascii="Times New Roman" w:hAnsi="Times New Roman" w:cs="Times New Roman"/>
           <w:sz w:val="32"/>
           <w:szCs w:val="36"/>
-          <w:lang w:val="ro-RO"/>
+          <w:lang w:val="en-US"/>
         </w:rPr>
         <w:tab/>
       </w:r>
@@ -645,7 +871,7 @@
           <w:rFonts w:ascii="Times New Roman" w:hAnsi="Times New Roman" w:cs="Times New Roman"/>
           <w:sz w:val="32"/>
           <w:szCs w:val="36"/>
-          <w:lang w:val="ro-RO"/>
+          <w:lang w:val="en-US"/>
         </w:rPr>
         <w:tab/>
       </w:r>
@@ -654,7 +880,7 @@
           <w:rFonts w:ascii="Times New Roman" w:hAnsi="Times New Roman" w:cs="Times New Roman"/>
           <w:sz w:val="32"/>
           <w:szCs w:val="36"/>
-          <w:lang w:val="ro-RO"/>
+          <w:lang w:val="en-US"/>
         </w:rPr>
         <w:tab/>
       </w:r>
@@ -663,7 +889,7 @@
           <w:rFonts w:ascii="Times New Roman" w:hAnsi="Times New Roman" w:cs="Times New Roman"/>
           <w:sz w:val="32"/>
           <w:szCs w:val="36"/>
-          <w:lang w:val="ro-RO"/>
+          <w:lang w:val="en-US"/>
         </w:rPr>
         <w:tab/>
       </w:r>
@@ -672,7 +898,7 @@
           <w:rFonts w:ascii="Times New Roman" w:hAnsi="Times New Roman" w:cs="Times New Roman"/>
           <w:sz w:val="32"/>
           <w:szCs w:val="36"/>
-          <w:lang w:val="ro-RO"/>
+          <w:lang w:val="en-US"/>
         </w:rPr>
         <w:tab/>
       </w:r>
@@ -681,7 +907,7 @@
           <w:rFonts w:ascii="Times New Roman" w:hAnsi="Times New Roman" w:cs="Times New Roman"/>
           <w:sz w:val="32"/>
           <w:szCs w:val="36"/>
-          <w:lang w:val="ro-RO"/>
+          <w:lang w:val="en-US"/>
         </w:rPr>
         <w:tab/>
         <w:t xml:space="preserve">                 </w:t>
@@ -700,39 +926,10 @@
           <w:rFonts w:ascii="Times New Roman" w:hAnsi="Times New Roman" w:cs="Times New Roman"/>
           <w:sz w:val="32"/>
           <w:szCs w:val="36"/>
-          <w:lang w:val="ro-RO"/>
-        </w:rPr>
-        <w:t>A</w:t>
-      </w:r>
-      <w:r>
-        <w:rPr>
-          <w:rFonts w:ascii="Times New Roman" w:hAnsi="Times New Roman" w:cs="Times New Roman"/>
-          <w:sz w:val="32"/>
-          <w:szCs w:val="36"/>
-          <w:lang w:val="ro-RO"/>
-        </w:rPr>
-        <w:t xml:space="preserve">lexandru </w:t>
-      </w:r>
-      <w:proofErr w:type="spellStart"/>
-      <w:r>
-        <w:rPr>
-          <w:rFonts w:ascii="Times New Roman" w:hAnsi="Times New Roman" w:cs="Times New Roman"/>
-          <w:sz w:val="32"/>
-          <w:szCs w:val="36"/>
-          <w:lang w:val="ro-RO"/>
-        </w:rPr>
-        <w:t>M</w:t>
-      </w:r>
-      <w:r>
-        <w:rPr>
-          <w:rFonts w:ascii="Times New Roman" w:hAnsi="Times New Roman" w:cs="Times New Roman"/>
-          <w:sz w:val="32"/>
-          <w:szCs w:val="36"/>
-          <w:lang w:val="ro-RO"/>
-        </w:rPr>
-        <w:t>onahov</w:t>
-      </w:r>
-      <w:proofErr w:type="spellEnd"/>
+          <w:lang w:val="en-US"/>
+        </w:rPr>
+        <w:t>Alexandru Monahov</w:t>
+      </w:r>
     </w:p>
     <w:p>
       <w:pPr>
@@ -1256,7 +1453,103 @@
           <w:szCs w:val="24"/>
           <w:lang w:val="en-US"/>
         </w:rPr>
-        <w:t xml:space="preserve"> indicators was selected, primarily from Eurostat, with one (Net migration) sourced from the World Bank.</w:t>
+        <w:t xml:space="preserve"> indicators was selected, primarily from Eurostat, with one </w:t>
+      </w:r>
+      <w:r>
+        <w:rPr>
+          <w:rFonts w:ascii="Times New Roman" w:hAnsi="Times New Roman" w:cs="Times New Roman"/>
+          <w:bCs/>
+          <w:color w:val="000000"/>
+          <w:sz w:val="24"/>
+          <w:szCs w:val="24"/>
+          <w:lang w:val="en-US"/>
+        </w:rPr>
+        <w:t>Net Migration (SM.POP.NETM)</w:t>
+      </w:r>
+      <w:r>
+        <w:rPr>
+          <w:rFonts w:ascii="Times New Roman" w:hAnsi="Times New Roman" w:cs="Times New Roman"/>
+          <w:bCs/>
+          <w:color w:val="000000"/>
+          <w:sz w:val="24"/>
+          <w:szCs w:val="24"/>
+          <w:lang w:val="en-US"/>
+        </w:rPr>
+        <w:t xml:space="preserve"> </w:t>
+      </w:r>
+      <w:r>
+        <w:rPr>
+          <w:rFonts w:ascii="Times New Roman" w:hAnsi="Times New Roman" w:cs="Times New Roman"/>
+          <w:bCs/>
+          <w:color w:val="000000"/>
+          <w:sz w:val="24"/>
+          <w:szCs w:val="24"/>
+          <w:lang w:val="en-US"/>
+        </w:rPr>
+        <w:t>sourced from the World Bank</w:t>
+      </w:r>
+      <w:r>
+        <w:rPr>
+          <w:rFonts w:ascii="Times New Roman" w:hAnsi="Times New Roman" w:cs="Times New Roman"/>
+          <w:bCs/>
+          <w:color w:val="000000"/>
+          <w:sz w:val="24"/>
+          <w:szCs w:val="24"/>
+          <w:lang w:val="en-US"/>
+        </w:rPr>
+        <w:t xml:space="preserve"> </w:t>
+      </w:r>
+      <w:r>
+        <w:rPr>
+          <w:rFonts w:ascii="Times New Roman" w:hAnsi="Times New Roman" w:cs="Times New Roman"/>
+          <w:bCs/>
+          <w:color w:val="000000"/>
+          <w:sz w:val="24"/>
+          <w:szCs w:val="24"/>
+          <w:lang w:val="en-US"/>
+        </w:rPr>
+        <w:t xml:space="preserve">via the link: </w:t>
+      </w:r>
+      <w:r>
+        <w:rPr>
+          <w:lang w:val="en-US"/>
+        </w:rPr>
+        <w:t xml:space="preserve"> </w:t>
+      </w:r>
+      <w:hyperlink r:id="rId6" w:history="1">
+        <w:r>
+          <w:rPr>
+            <w:rStyle w:val="a7"/>
+            <w:rFonts w:ascii="Times New Roman" w:hAnsi="Times New Roman" w:cs="Times New Roman"/>
+            <w:bCs/>
+            <w:sz w:val="24"/>
+            <w:szCs w:val="24"/>
+            <w:lang w:val="en-US"/>
+          </w:rPr>
+          <w:t>https://data.worldbank.org/indicator/SM.POP.NETM</w:t>
+        </w:r>
+      </w:hyperlink>
+      <w:r>
+        <w:rPr>
+          <w:rFonts w:ascii="Times New Roman" w:hAnsi="Times New Roman" w:cs="Times New Roman"/>
+          <w:bCs/>
+          <w:color w:val="000000"/>
+          <w:sz w:val="24"/>
+          <w:szCs w:val="24"/>
+          <w:lang w:val="en-US"/>
+        </w:rPr>
+        <w:t>, as this measure is not available in Eurostat</w:t>
+      </w:r>
+      <w:r>
+        <w:rPr>
+          <w:rFonts w:ascii="Times New Roman" w:hAnsi="Times New Roman" w:cs="Times New Roman"/>
+          <w:bCs/>
+          <w:color w:val="000000"/>
+          <w:sz w:val="24"/>
+          <w:szCs w:val="24"/>
+          <w:lang w:val="en-US"/>
+        </w:rPr>
+        <w:t>.</w:t>
       </w:r>
     </w:p>
     <w:p>
@@ -1287,7 +1580,187 @@
           <w:szCs w:val="24"/>
           <w:lang w:val="en-US"/>
         </w:rPr>
-        <w:t>The selected indicators cover macroeconomic, demographic, and transport dimensions, allowing for a comprehensive cross-domain analysis.</w:t>
+        <w:t xml:space="preserve">The final selection is documented in </w:t>
+      </w:r>
+      <w:hyperlink r:id="rId7" w:history="1">
+        <w:r>
+          <w:rPr>
+            <w:rStyle w:val="a7"/>
+            <w:rFonts w:ascii="Times New Roman" w:hAnsi="Times New Roman" w:cs="Times New Roman"/>
+            <w:bCs/>
+            <w:sz w:val="24"/>
+            <w:szCs w:val="24"/>
+            <w:lang w:val="en-US"/>
+          </w:rPr>
+          <w:t>/reports/</w:t>
+        </w:r>
+        <w:r>
+          <w:rPr>
+            <w:rStyle w:val="a7"/>
+            <w:rFonts w:ascii="Times New Roman" w:hAnsi="Times New Roman" w:cs="Times New Roman"/>
+            <w:bCs/>
+            <w:sz w:val="24"/>
+            <w:szCs w:val="24"/>
+            <w:lang w:val="en-US"/>
+          </w:rPr>
+          <w:t>indi</w:t>
+        </w:r>
+        <w:r>
+          <w:rPr>
+            <w:rStyle w:val="a7"/>
+            <w:rFonts w:ascii="Times New Roman" w:hAnsi="Times New Roman" w:cs="Times New Roman"/>
+            <w:bCs/>
+            <w:sz w:val="24"/>
+            <w:szCs w:val="24"/>
+            <w:lang w:val="en-US"/>
+          </w:rPr>
+          <w:t>c</w:t>
+        </w:r>
+        <w:r>
+          <w:rPr>
+            <w:rStyle w:val="a7"/>
+            <w:rFonts w:ascii="Times New Roman" w:hAnsi="Times New Roman" w:cs="Times New Roman"/>
+            <w:bCs/>
+            <w:sz w:val="24"/>
+            <w:szCs w:val="24"/>
+            <w:lang w:val="en-US"/>
+          </w:rPr>
+          <w:t>ators.csv</w:t>
+        </w:r>
+      </w:hyperlink>
+      <w:r>
+        <w:rPr>
+          <w:rFonts w:ascii="Times New Roman" w:hAnsi="Times New Roman" w:cs="Times New Roman"/>
+          <w:bCs/>
+          <w:color w:val="000000"/>
+          <w:sz w:val="24"/>
+          <w:szCs w:val="24"/>
+          <w:lang w:val="en-US"/>
+        </w:rPr>
+        <w:t xml:space="preserve"> and </w:t>
+      </w:r>
+      <w:hyperlink r:id="rId8" w:history="1">
+        <w:r>
+          <w:rPr>
+            <w:rStyle w:val="a7"/>
+            <w:rFonts w:ascii="Times New Roman" w:hAnsi="Times New Roman" w:cs="Times New Roman"/>
+            <w:bCs/>
+            <w:sz w:val="24"/>
+            <w:szCs w:val="24"/>
+            <w:lang w:val="en-US"/>
+          </w:rPr>
+          <w:t>/reports/</w:t>
+        </w:r>
+        <w:r>
+          <w:rPr>
+            <w:rStyle w:val="a7"/>
+            <w:rFonts w:ascii="Times New Roman" w:hAnsi="Times New Roman" w:cs="Times New Roman"/>
+            <w:bCs/>
+            <w:sz w:val="24"/>
+            <w:szCs w:val="24"/>
+            <w:lang w:val="en-US"/>
+          </w:rPr>
+          <w:t>indicators.xlsx</w:t>
+        </w:r>
+      </w:hyperlink>
+      <w:r>
+        <w:rPr>
+          <w:rFonts w:ascii="Times New Roman" w:hAnsi="Times New Roman" w:cs="Times New Roman"/>
+          <w:bCs/>
+          <w:color w:val="000000"/>
+          <w:sz w:val="24"/>
+          <w:szCs w:val="24"/>
+          <w:lang w:val="en-US"/>
+        </w:rPr>
+        <w:t xml:space="preserve"> and includes </w:t>
+      </w:r>
+      <w:r>
+        <w:rPr>
+          <w:rFonts w:ascii="Times New Roman" w:hAnsi="Times New Roman" w:cs="Times New Roman"/>
+          <w:bCs/>
+          <w:color w:val="000000"/>
+          <w:sz w:val="24"/>
+          <w:szCs w:val="24"/>
+          <w:lang w:val="en-US"/>
+        </w:rPr>
+        <w:t xml:space="preserve">6 </w:t>
+      </w:r>
+      <w:r>
+        <w:rPr>
+          <w:rFonts w:ascii="Times New Roman" w:hAnsi="Times New Roman" w:cs="Times New Roman"/>
+          <w:bCs/>
+          <w:color w:val="000000"/>
+          <w:sz w:val="24"/>
+          <w:szCs w:val="24"/>
+          <w:lang w:val="en-US"/>
+        </w:rPr>
+        <w:t xml:space="preserve">monthly, </w:t>
+      </w:r>
+      <w:r>
+        <w:rPr>
+          <w:rFonts w:ascii="Times New Roman" w:hAnsi="Times New Roman" w:cs="Times New Roman"/>
+          <w:bCs/>
+          <w:color w:val="000000"/>
+          <w:sz w:val="24"/>
+          <w:szCs w:val="24"/>
+          <w:lang w:val="en-US"/>
+        </w:rPr>
+        <w:t xml:space="preserve">2 </w:t>
+      </w:r>
+      <w:r>
+        <w:rPr>
+          <w:rFonts w:ascii="Times New Roman" w:hAnsi="Times New Roman" w:cs="Times New Roman"/>
+          <w:bCs/>
+          <w:color w:val="000000"/>
+          <w:sz w:val="24"/>
+          <w:szCs w:val="24"/>
+          <w:lang w:val="en-US"/>
+        </w:rPr>
+        <w:t xml:space="preserve">quarterly, </w:t>
+      </w:r>
+      <w:r>
+        <w:rPr>
+          <w:rFonts w:ascii="Times New Roman" w:hAnsi="Times New Roman" w:cs="Times New Roman"/>
+          <w:bCs/>
+          <w:color w:val="000000"/>
+          <w:sz w:val="24"/>
+          <w:szCs w:val="24"/>
+          <w:lang w:val="en-US"/>
+        </w:rPr>
+        <w:t xml:space="preserve">1 </w:t>
+      </w:r>
+      <w:r>
+        <w:rPr>
+          <w:rFonts w:ascii="Times New Roman" w:hAnsi="Times New Roman" w:cs="Times New Roman"/>
+          <w:bCs/>
+          <w:color w:val="000000"/>
+          <w:sz w:val="24"/>
+          <w:szCs w:val="24"/>
+          <w:lang w:val="en-US"/>
+        </w:rPr>
+        <w:t xml:space="preserve">semestrial, and </w:t>
+      </w:r>
+      <w:r>
+        <w:rPr>
+          <w:rFonts w:ascii="Times New Roman" w:hAnsi="Times New Roman" w:cs="Times New Roman"/>
+          <w:bCs/>
+          <w:color w:val="000000"/>
+          <w:sz w:val="24"/>
+          <w:szCs w:val="24"/>
+          <w:lang w:val="en-US"/>
+        </w:rPr>
+        <w:t xml:space="preserve">6 </w:t>
+      </w:r>
+      <w:r>
+        <w:rPr>
+          <w:rFonts w:ascii="Times New Roman" w:hAnsi="Times New Roman" w:cs="Times New Roman"/>
+          <w:bCs/>
+          <w:color w:val="000000"/>
+          <w:sz w:val="24"/>
+          <w:szCs w:val="24"/>
+          <w:lang w:val="en-US"/>
+        </w:rPr>
+        <w:t>annual datasets.</w:t>
       </w:r>
     </w:p>
     <w:p>
@@ -1303,6 +1776,909 @@
         <w:rPr>
           <w:rFonts w:ascii="Times New Roman" w:hAnsi="Times New Roman" w:cs="Times New Roman"/>
           <w:bCs/>
+          <w:sz w:val="24"/>
+          <w:szCs w:val="24"/>
+          <w:lang w:val="en-US"/>
+        </w:rPr>
+      </w:pPr>
+      <w:r>
+        <w:rPr>
+          <w:rFonts w:ascii="Times New Roman" w:hAnsi="Times New Roman" w:cs="Times New Roman"/>
+          <w:bCs/>
+          <w:sz w:val="24"/>
+          <w:szCs w:val="24"/>
+          <w:lang w:val="en-US"/>
+        </w:rPr>
+        <w:t>Mapping of Research Questions to Indicators</w:t>
+      </w:r>
+      <w:r>
+        <w:rPr>
+          <w:rFonts w:ascii="Times New Roman" w:hAnsi="Times New Roman" w:cs="Times New Roman"/>
+          <w:bCs/>
+          <w:sz w:val="24"/>
+          <w:szCs w:val="24"/>
+          <w:lang w:val="en-US"/>
+        </w:rPr>
+        <w:t xml:space="preserve"> </w:t>
+      </w:r>
+      <w:r>
+        <w:rPr>
+          <w:rFonts w:ascii="Times New Roman" w:hAnsi="Times New Roman" w:cs="Times New Roman"/>
+          <w:bCs/>
+          <w:sz w:val="24"/>
+          <w:szCs w:val="24"/>
+          <w:lang w:val="en-US"/>
+        </w:rPr>
+        <w:t>can be presented as follows</w:t>
+      </w:r>
+      <w:r>
+        <w:rPr>
+          <w:rFonts w:ascii="Times New Roman" w:hAnsi="Times New Roman" w:cs="Times New Roman"/>
+          <w:bCs/>
+          <w:sz w:val="24"/>
+          <w:szCs w:val="24"/>
+          <w:lang w:val="en-US"/>
+        </w:rPr>
+        <w:t>:</w:t>
+      </w:r>
+    </w:p>
+    <w:p>
+      <w:pPr>
+        <w:pBdr>
+          <w:top w:val="nil"/>
+          <w:left w:val="nil"/>
+          <w:bottom w:val="nil"/>
+          <w:right w:val="nil"/>
+          <w:between w:val="nil"/>
+        </w:pBdr>
+        <w:jc w:val="both"/>
+        <w:rPr>
+          <w:rFonts w:ascii="Times New Roman" w:hAnsi="Times New Roman" w:cs="Times New Roman"/>
+          <w:b/>
+          <w:sz w:val="24"/>
+          <w:szCs w:val="24"/>
+        </w:rPr>
+      </w:pPr>
+      <w:r>
+        <w:rPr>
+          <w:rFonts w:ascii="Times New Roman" w:hAnsi="Times New Roman" w:cs="Times New Roman"/>
+          <w:b/>
+          <w:sz w:val="24"/>
+          <w:szCs w:val="24"/>
+          <w:lang w:val="en-US"/>
+        </w:rPr>
+        <w:t>RQ</w:t>
+      </w:r>
+      <w:r>
+        <w:rPr>
+          <w:rFonts w:ascii="Times New Roman" w:hAnsi="Times New Roman" w:cs="Times New Roman"/>
+          <w:b/>
+          <w:sz w:val="24"/>
+          <w:szCs w:val="24"/>
+        </w:rPr>
+        <w:tab/>
+      </w:r>
+      <w:r>
+        <w:rPr>
+          <w:rFonts w:ascii="Times New Roman" w:hAnsi="Times New Roman" w:cs="Times New Roman"/>
+          <w:b/>
+          <w:sz w:val="24"/>
+          <w:szCs w:val="24"/>
+        </w:rPr>
+        <w:tab/>
+      </w:r>
+      <w:r>
+        <w:rPr>
+          <w:rFonts w:ascii="Times New Roman" w:hAnsi="Times New Roman" w:cs="Times New Roman"/>
+          <w:b/>
+          <w:sz w:val="24"/>
+          <w:szCs w:val="24"/>
+          <w:lang w:val="en-US"/>
+        </w:rPr>
+        <w:t>Indicators</w:t>
+      </w:r>
+      <w:r>
+        <w:rPr>
+          <w:rFonts w:ascii="Times New Roman" w:hAnsi="Times New Roman" w:cs="Times New Roman"/>
+          <w:b/>
+          <w:sz w:val="24"/>
+          <w:szCs w:val="24"/>
+        </w:rPr>
+        <w:t xml:space="preserve"> (</w:t>
+      </w:r>
+      <w:r>
+        <w:rPr>
+          <w:rFonts w:ascii="Times New Roman" w:hAnsi="Times New Roman" w:cs="Times New Roman"/>
+          <w:b/>
+          <w:sz w:val="24"/>
+          <w:szCs w:val="24"/>
+          <w:lang w:val="en-US"/>
+        </w:rPr>
+        <w:t>Code</w:t>
+      </w:r>
+      <w:r>
+        <w:rPr>
+          <w:rFonts w:ascii="Times New Roman" w:hAnsi="Times New Roman" w:cs="Times New Roman"/>
+          <w:b/>
+          <w:sz w:val="24"/>
+          <w:szCs w:val="24"/>
+        </w:rPr>
+        <w:t>)</w:t>
+      </w:r>
+    </w:p>
+    <w:p>
+      <w:pPr>
+        <w:pBdr>
+          <w:top w:val="nil"/>
+          <w:left w:val="nil"/>
+          <w:bottom w:val="nil"/>
+          <w:right w:val="nil"/>
+          <w:between w:val="nil"/>
+        </w:pBdr>
+        <w:ind w:left="1410" w:hanging="1410"/>
+        <w:jc w:val="both"/>
+        <w:rPr>
+          <w:rFonts w:ascii="Times New Roman" w:hAnsi="Times New Roman" w:cs="Times New Roman"/>
+          <w:bCs/>
+          <w:sz w:val="24"/>
+          <w:szCs w:val="24"/>
+        </w:rPr>
+      </w:pPr>
+      <w:r>
+        <w:rPr>
+          <w:rFonts w:ascii="Times New Roman" w:hAnsi="Times New Roman" w:cs="Times New Roman"/>
+          <w:bCs/>
+          <w:sz w:val="24"/>
+          <w:szCs w:val="24"/>
+          <w:lang w:val="en-US"/>
+        </w:rPr>
+        <w:t>RQ</w:t>
+      </w:r>
+      <w:r>
+        <w:rPr>
+          <w:rFonts w:ascii="Times New Roman" w:hAnsi="Times New Roman" w:cs="Times New Roman"/>
+          <w:bCs/>
+          <w:sz w:val="24"/>
+          <w:szCs w:val="24"/>
+        </w:rPr>
+        <w:t>1</w:t>
+      </w:r>
+      <w:r>
+        <w:rPr>
+          <w:rFonts w:ascii="Times New Roman" w:hAnsi="Times New Roman" w:cs="Times New Roman"/>
+          <w:bCs/>
+          <w:sz w:val="24"/>
+          <w:szCs w:val="24"/>
+        </w:rPr>
+        <w:tab/>
+      </w:r>
+      <w:r>
+        <w:rPr>
+          <w:rFonts w:ascii="Times New Roman" w:hAnsi="Times New Roman" w:cs="Times New Roman"/>
+          <w:bCs/>
+          <w:sz w:val="24"/>
+          <w:szCs w:val="24"/>
+        </w:rPr>
+        <w:tab/>
+      </w:r>
+      <w:proofErr w:type="spellStart"/>
+      <w:r>
+        <w:rPr>
+          <w:rFonts w:ascii="Times New Roman" w:hAnsi="Times New Roman" w:cs="Times New Roman"/>
+          <w:bCs/>
+          <w:sz w:val="24"/>
+          <w:szCs w:val="24"/>
+          <w:lang w:val="en-US"/>
+        </w:rPr>
+        <w:t>namq</w:t>
+      </w:r>
+      <w:proofErr w:type="spellEnd"/>
+      <w:r>
+        <w:rPr>
+          <w:rFonts w:ascii="Times New Roman" w:hAnsi="Times New Roman" w:cs="Times New Roman"/>
+          <w:bCs/>
+          <w:sz w:val="24"/>
+          <w:szCs w:val="24"/>
+        </w:rPr>
+        <w:t>_10_</w:t>
+      </w:r>
+      <w:proofErr w:type="spellStart"/>
+      <w:r>
+        <w:rPr>
+          <w:rFonts w:ascii="Times New Roman" w:hAnsi="Times New Roman" w:cs="Times New Roman"/>
+          <w:bCs/>
+          <w:sz w:val="24"/>
+          <w:szCs w:val="24"/>
+          <w:lang w:val="en-US"/>
+        </w:rPr>
+        <w:t>gdp</w:t>
+      </w:r>
+      <w:proofErr w:type="spellEnd"/>
+      <w:r>
+        <w:rPr>
+          <w:rFonts w:ascii="Times New Roman" w:hAnsi="Times New Roman" w:cs="Times New Roman"/>
+          <w:bCs/>
+          <w:sz w:val="24"/>
+          <w:szCs w:val="24"/>
+        </w:rPr>
+        <w:t xml:space="preserve">, </w:t>
+      </w:r>
+      <w:r>
+        <w:rPr>
+          <w:rFonts w:ascii="Times New Roman" w:hAnsi="Times New Roman" w:cs="Times New Roman"/>
+          <w:bCs/>
+          <w:sz w:val="24"/>
+          <w:szCs w:val="24"/>
+          <w:lang w:val="en-US"/>
+        </w:rPr>
+        <w:t>nama</w:t>
+      </w:r>
+      <w:r>
+        <w:rPr>
+          <w:rFonts w:ascii="Times New Roman" w:hAnsi="Times New Roman" w:cs="Times New Roman"/>
+          <w:bCs/>
+          <w:sz w:val="24"/>
+          <w:szCs w:val="24"/>
+        </w:rPr>
+        <w:t>_10_</w:t>
+      </w:r>
+      <w:proofErr w:type="spellStart"/>
+      <w:r>
+        <w:rPr>
+          <w:rFonts w:ascii="Times New Roman" w:hAnsi="Times New Roman" w:cs="Times New Roman"/>
+          <w:bCs/>
+          <w:sz w:val="24"/>
+          <w:szCs w:val="24"/>
+          <w:lang w:val="en-US"/>
+        </w:rPr>
+        <w:t>exi</w:t>
+      </w:r>
+      <w:proofErr w:type="spellEnd"/>
+      <w:r>
+        <w:rPr>
+          <w:rFonts w:ascii="Times New Roman" w:hAnsi="Times New Roman" w:cs="Times New Roman"/>
+          <w:bCs/>
+          <w:sz w:val="24"/>
+          <w:szCs w:val="24"/>
+        </w:rPr>
+        <w:t xml:space="preserve">, </w:t>
+      </w:r>
+      <w:r>
+        <w:rPr>
+          <w:rFonts w:ascii="Times New Roman" w:hAnsi="Times New Roman" w:cs="Times New Roman"/>
+          <w:bCs/>
+          <w:sz w:val="24"/>
+          <w:szCs w:val="24"/>
+          <w:lang w:val="en-US"/>
+        </w:rPr>
+        <w:t>avia</w:t>
+      </w:r>
+      <w:r>
+        <w:rPr>
+          <w:rFonts w:ascii="Times New Roman" w:hAnsi="Times New Roman" w:cs="Times New Roman"/>
+          <w:bCs/>
+          <w:sz w:val="24"/>
+          <w:szCs w:val="24"/>
+        </w:rPr>
+        <w:t>_</w:t>
+      </w:r>
+      <w:proofErr w:type="spellStart"/>
+      <w:r>
+        <w:rPr>
+          <w:rFonts w:ascii="Times New Roman" w:hAnsi="Times New Roman" w:cs="Times New Roman"/>
+          <w:bCs/>
+          <w:sz w:val="24"/>
+          <w:szCs w:val="24"/>
+          <w:lang w:val="en-US"/>
+        </w:rPr>
+        <w:t>paocc</w:t>
+      </w:r>
+      <w:proofErr w:type="spellEnd"/>
+      <w:r>
+        <w:rPr>
+          <w:rFonts w:ascii="Times New Roman" w:hAnsi="Times New Roman" w:cs="Times New Roman"/>
+          <w:bCs/>
+          <w:sz w:val="24"/>
+          <w:szCs w:val="24"/>
+        </w:rPr>
+        <w:t xml:space="preserve">, </w:t>
+      </w:r>
+      <w:r>
+        <w:rPr>
+          <w:rFonts w:ascii="Times New Roman" w:hAnsi="Times New Roman" w:cs="Times New Roman"/>
+          <w:bCs/>
+          <w:sz w:val="24"/>
+          <w:szCs w:val="24"/>
+          <w:lang w:val="en-US"/>
+        </w:rPr>
+        <w:t>road</w:t>
+      </w:r>
+      <w:r>
+        <w:rPr>
+          <w:rFonts w:ascii="Times New Roman" w:hAnsi="Times New Roman" w:cs="Times New Roman"/>
+          <w:bCs/>
+          <w:sz w:val="24"/>
+          <w:szCs w:val="24"/>
+        </w:rPr>
+        <w:t>_</w:t>
+      </w:r>
+      <w:r>
+        <w:rPr>
+          <w:rFonts w:ascii="Times New Roman" w:hAnsi="Times New Roman" w:cs="Times New Roman"/>
+          <w:bCs/>
+          <w:sz w:val="24"/>
+          <w:szCs w:val="24"/>
+          <w:lang w:val="en-US"/>
+        </w:rPr>
+        <w:t>pa</w:t>
+      </w:r>
+      <w:r>
+        <w:rPr>
+          <w:rFonts w:ascii="Times New Roman" w:hAnsi="Times New Roman" w:cs="Times New Roman"/>
+          <w:bCs/>
+          <w:sz w:val="24"/>
+          <w:szCs w:val="24"/>
+        </w:rPr>
+        <w:t>_</w:t>
+      </w:r>
+      <w:r>
+        <w:rPr>
+          <w:rFonts w:ascii="Times New Roman" w:hAnsi="Times New Roman" w:cs="Times New Roman"/>
+          <w:bCs/>
+          <w:sz w:val="24"/>
+          <w:szCs w:val="24"/>
+          <w:lang w:val="en-US"/>
+        </w:rPr>
+        <w:t>mov</w:t>
+      </w:r>
+      <w:r>
+        <w:rPr>
+          <w:rFonts w:ascii="Times New Roman" w:hAnsi="Times New Roman" w:cs="Times New Roman"/>
+          <w:bCs/>
+          <w:sz w:val="24"/>
+          <w:szCs w:val="24"/>
+        </w:rPr>
+        <w:t xml:space="preserve">, </w:t>
+      </w:r>
+      <w:proofErr w:type="spellStart"/>
+      <w:r>
+        <w:rPr>
+          <w:rFonts w:ascii="Times New Roman" w:hAnsi="Times New Roman" w:cs="Times New Roman"/>
+          <w:bCs/>
+          <w:sz w:val="24"/>
+          <w:szCs w:val="24"/>
+          <w:lang w:val="en-US"/>
+        </w:rPr>
+        <w:t>sts</w:t>
+      </w:r>
+      <w:proofErr w:type="spellEnd"/>
+      <w:r>
+        <w:rPr>
+          <w:rFonts w:ascii="Times New Roman" w:hAnsi="Times New Roman" w:cs="Times New Roman"/>
+          <w:bCs/>
+          <w:sz w:val="24"/>
+          <w:szCs w:val="24"/>
+        </w:rPr>
+        <w:t>_</w:t>
+      </w:r>
+      <w:proofErr w:type="spellStart"/>
+      <w:r>
+        <w:rPr>
+          <w:rFonts w:ascii="Times New Roman" w:hAnsi="Times New Roman" w:cs="Times New Roman"/>
+          <w:bCs/>
+          <w:sz w:val="24"/>
+          <w:szCs w:val="24"/>
+          <w:lang w:val="en-US"/>
+        </w:rPr>
+        <w:t>inpr</w:t>
+      </w:r>
+      <w:proofErr w:type="spellEnd"/>
+      <w:r>
+        <w:rPr>
+          <w:rFonts w:ascii="Times New Roman" w:hAnsi="Times New Roman" w:cs="Times New Roman"/>
+          <w:bCs/>
+          <w:sz w:val="24"/>
+          <w:szCs w:val="24"/>
+        </w:rPr>
+        <w:t>_</w:t>
+      </w:r>
+      <w:r>
+        <w:rPr>
+          <w:rFonts w:ascii="Times New Roman" w:hAnsi="Times New Roman" w:cs="Times New Roman"/>
+          <w:bCs/>
+          <w:sz w:val="24"/>
+          <w:szCs w:val="24"/>
+          <w:lang w:val="en-US"/>
+        </w:rPr>
+        <w:t>m</w:t>
+      </w:r>
+      <w:r>
+        <w:rPr>
+          <w:rFonts w:ascii="Times New Roman" w:hAnsi="Times New Roman" w:cs="Times New Roman"/>
+          <w:bCs/>
+          <w:sz w:val="24"/>
+          <w:szCs w:val="24"/>
+        </w:rPr>
+        <w:t xml:space="preserve">, </w:t>
+      </w:r>
+      <w:proofErr w:type="spellStart"/>
+      <w:r>
+        <w:rPr>
+          <w:rFonts w:ascii="Times New Roman" w:hAnsi="Times New Roman" w:cs="Times New Roman"/>
+          <w:bCs/>
+          <w:sz w:val="24"/>
+          <w:szCs w:val="24"/>
+          <w:lang w:val="en-US"/>
+        </w:rPr>
+        <w:t>sts</w:t>
+      </w:r>
+      <w:proofErr w:type="spellEnd"/>
+      <w:r>
+        <w:rPr>
+          <w:rFonts w:ascii="Times New Roman" w:hAnsi="Times New Roman" w:cs="Times New Roman"/>
+          <w:bCs/>
+          <w:sz w:val="24"/>
+          <w:szCs w:val="24"/>
+        </w:rPr>
+        <w:t>_</w:t>
+      </w:r>
+      <w:proofErr w:type="spellStart"/>
+      <w:r>
+        <w:rPr>
+          <w:rFonts w:ascii="Times New Roman" w:hAnsi="Times New Roman" w:cs="Times New Roman"/>
+          <w:bCs/>
+          <w:sz w:val="24"/>
+          <w:szCs w:val="24"/>
+          <w:lang w:val="en-US"/>
+        </w:rPr>
+        <w:t>trtu</w:t>
+      </w:r>
+      <w:proofErr w:type="spellEnd"/>
+      <w:r>
+        <w:rPr>
+          <w:rFonts w:ascii="Times New Roman" w:hAnsi="Times New Roman" w:cs="Times New Roman"/>
+          <w:bCs/>
+          <w:sz w:val="24"/>
+          <w:szCs w:val="24"/>
+        </w:rPr>
+        <w:t>_</w:t>
+      </w:r>
+      <w:r>
+        <w:rPr>
+          <w:rFonts w:ascii="Times New Roman" w:hAnsi="Times New Roman" w:cs="Times New Roman"/>
+          <w:bCs/>
+          <w:sz w:val="24"/>
+          <w:szCs w:val="24"/>
+          <w:lang w:val="en-US"/>
+        </w:rPr>
+        <w:t>m</w:t>
+      </w:r>
+      <w:r>
+        <w:rPr>
+          <w:rFonts w:ascii="Times New Roman" w:hAnsi="Times New Roman" w:cs="Times New Roman"/>
+          <w:bCs/>
+          <w:sz w:val="24"/>
+          <w:szCs w:val="24"/>
+        </w:rPr>
+        <w:t xml:space="preserve">, </w:t>
+      </w:r>
+      <w:r>
+        <w:rPr>
+          <w:rFonts w:ascii="Times New Roman" w:hAnsi="Times New Roman" w:cs="Times New Roman"/>
+          <w:bCs/>
+          <w:sz w:val="24"/>
+          <w:szCs w:val="24"/>
+          <w:lang w:val="en-US"/>
+        </w:rPr>
+        <w:t>tour</w:t>
+      </w:r>
+      <w:r>
+        <w:rPr>
+          <w:rFonts w:ascii="Times New Roman" w:hAnsi="Times New Roman" w:cs="Times New Roman"/>
+          <w:bCs/>
+          <w:sz w:val="24"/>
+          <w:szCs w:val="24"/>
+        </w:rPr>
+        <w:t>_</w:t>
+      </w:r>
+      <w:r>
+        <w:rPr>
+          <w:rFonts w:ascii="Times New Roman" w:hAnsi="Times New Roman" w:cs="Times New Roman"/>
+          <w:bCs/>
+          <w:sz w:val="24"/>
+          <w:szCs w:val="24"/>
+          <w:lang w:val="en-US"/>
+        </w:rPr>
+        <w:t>occ</w:t>
+      </w:r>
+      <w:r>
+        <w:rPr>
+          <w:rFonts w:ascii="Times New Roman" w:hAnsi="Times New Roman" w:cs="Times New Roman"/>
+          <w:bCs/>
+          <w:sz w:val="24"/>
+          <w:szCs w:val="24"/>
+        </w:rPr>
+        <w:t>_</w:t>
+      </w:r>
+      <w:r>
+        <w:rPr>
+          <w:rFonts w:ascii="Times New Roman" w:hAnsi="Times New Roman" w:cs="Times New Roman"/>
+          <w:bCs/>
+          <w:sz w:val="24"/>
+          <w:szCs w:val="24"/>
+          <w:lang w:val="en-US"/>
+        </w:rPr>
+        <w:t>nim</w:t>
+      </w:r>
+      <w:r>
+        <w:rPr>
+          <w:rFonts w:ascii="Times New Roman" w:hAnsi="Times New Roman" w:cs="Times New Roman"/>
+          <w:bCs/>
+          <w:sz w:val="24"/>
+          <w:szCs w:val="24"/>
+        </w:rPr>
+        <w:t xml:space="preserve">, </w:t>
+      </w:r>
+      <w:proofErr w:type="spellStart"/>
+      <w:r>
+        <w:rPr>
+          <w:rFonts w:ascii="Times New Roman" w:hAnsi="Times New Roman" w:cs="Times New Roman"/>
+          <w:bCs/>
+          <w:sz w:val="24"/>
+          <w:szCs w:val="24"/>
+          <w:lang w:val="en-US"/>
+        </w:rPr>
+        <w:t>nrg</w:t>
+      </w:r>
+      <w:proofErr w:type="spellEnd"/>
+      <w:r>
+        <w:rPr>
+          <w:rFonts w:ascii="Times New Roman" w:hAnsi="Times New Roman" w:cs="Times New Roman"/>
+          <w:bCs/>
+          <w:sz w:val="24"/>
+          <w:szCs w:val="24"/>
+        </w:rPr>
+        <w:t>_</w:t>
+      </w:r>
+      <w:r>
+        <w:rPr>
+          <w:rFonts w:ascii="Times New Roman" w:hAnsi="Times New Roman" w:cs="Times New Roman"/>
+          <w:bCs/>
+          <w:sz w:val="24"/>
+          <w:szCs w:val="24"/>
+          <w:lang w:val="en-US"/>
+        </w:rPr>
+        <w:t>pc</w:t>
+      </w:r>
+      <w:r>
+        <w:rPr>
+          <w:rFonts w:ascii="Times New Roman" w:hAnsi="Times New Roman" w:cs="Times New Roman"/>
+          <w:bCs/>
+          <w:sz w:val="24"/>
+          <w:szCs w:val="24"/>
+        </w:rPr>
+        <w:t>_202</w:t>
+      </w:r>
+    </w:p>
+    <w:p>
+      <w:pPr>
+        <w:pBdr>
+          <w:top w:val="nil"/>
+          <w:left w:val="nil"/>
+          <w:bottom w:val="nil"/>
+          <w:right w:val="nil"/>
+          <w:between w:val="nil"/>
+        </w:pBdr>
+        <w:jc w:val="both"/>
+        <w:rPr>
+          <w:rFonts w:ascii="Times New Roman" w:hAnsi="Times New Roman" w:cs="Times New Roman"/>
+          <w:bCs/>
+          <w:sz w:val="24"/>
+          <w:szCs w:val="24"/>
+          <w:lang w:val="en-US"/>
+        </w:rPr>
+      </w:pPr>
+      <w:r>
+        <w:rPr>
+          <w:rFonts w:ascii="Times New Roman" w:hAnsi="Times New Roman" w:cs="Times New Roman"/>
+          <w:bCs/>
+          <w:sz w:val="24"/>
+          <w:szCs w:val="24"/>
+          <w:lang w:val="en-US"/>
+        </w:rPr>
+        <w:t>RQ2</w:t>
+      </w:r>
+      <w:r>
+        <w:rPr>
+          <w:rFonts w:ascii="Times New Roman" w:hAnsi="Times New Roman" w:cs="Times New Roman"/>
+          <w:bCs/>
+          <w:sz w:val="24"/>
+          <w:szCs w:val="24"/>
+          <w:lang w:val="en-US"/>
+        </w:rPr>
+        <w:tab/>
+      </w:r>
+      <w:r>
+        <w:rPr>
+          <w:rFonts w:ascii="Times New Roman" w:hAnsi="Times New Roman" w:cs="Times New Roman"/>
+          <w:bCs/>
+          <w:sz w:val="24"/>
+          <w:szCs w:val="24"/>
+        </w:rPr>
+        <w:tab/>
+      </w:r>
+      <w:proofErr w:type="spellStart"/>
+      <w:r>
+        <w:rPr>
+          <w:rFonts w:ascii="Times New Roman" w:hAnsi="Times New Roman" w:cs="Times New Roman"/>
+          <w:bCs/>
+          <w:sz w:val="24"/>
+          <w:szCs w:val="24"/>
+          <w:lang w:val="en-US"/>
+        </w:rPr>
+        <w:t>une_rt_m</w:t>
+      </w:r>
+      <w:proofErr w:type="spellEnd"/>
+      <w:r>
+        <w:rPr>
+          <w:rFonts w:ascii="Times New Roman" w:hAnsi="Times New Roman" w:cs="Times New Roman"/>
+          <w:bCs/>
+          <w:sz w:val="24"/>
+          <w:szCs w:val="24"/>
+          <w:lang w:val="en-US"/>
+        </w:rPr>
+        <w:t xml:space="preserve">, </w:t>
+      </w:r>
+      <w:proofErr w:type="spellStart"/>
+      <w:r>
+        <w:rPr>
+          <w:rFonts w:ascii="Times New Roman" w:hAnsi="Times New Roman" w:cs="Times New Roman"/>
+          <w:bCs/>
+          <w:sz w:val="24"/>
+          <w:szCs w:val="24"/>
+          <w:lang w:val="en-US"/>
+        </w:rPr>
+        <w:t>lfsi_emp_q</w:t>
+      </w:r>
+      <w:proofErr w:type="spellEnd"/>
+      <w:r>
+        <w:rPr>
+          <w:rFonts w:ascii="Times New Roman" w:hAnsi="Times New Roman" w:cs="Times New Roman"/>
+          <w:bCs/>
+          <w:sz w:val="24"/>
+          <w:szCs w:val="24"/>
+          <w:lang w:val="en-US"/>
+        </w:rPr>
+        <w:t xml:space="preserve">, migr_emi1ctz, SM.POP.NETM, </w:t>
+      </w:r>
+      <w:proofErr w:type="spellStart"/>
+      <w:r>
+        <w:rPr>
+          <w:rFonts w:ascii="Times New Roman" w:hAnsi="Times New Roman" w:cs="Times New Roman"/>
+          <w:bCs/>
+          <w:sz w:val="24"/>
+          <w:szCs w:val="24"/>
+          <w:lang w:val="en-US"/>
+        </w:rPr>
+        <w:t>demo_pjan</w:t>
+      </w:r>
+      <w:proofErr w:type="spellEnd"/>
+      <w:r>
+        <w:rPr>
+          <w:rFonts w:ascii="Times New Roman" w:hAnsi="Times New Roman" w:cs="Times New Roman"/>
+          <w:bCs/>
+          <w:sz w:val="24"/>
+          <w:szCs w:val="24"/>
+          <w:lang w:val="en-US"/>
+        </w:rPr>
+        <w:t xml:space="preserve">, </w:t>
+      </w:r>
+      <w:proofErr w:type="spellStart"/>
+      <w:r>
+        <w:rPr>
+          <w:rFonts w:ascii="Times New Roman" w:hAnsi="Times New Roman" w:cs="Times New Roman"/>
+          <w:bCs/>
+          <w:sz w:val="24"/>
+          <w:szCs w:val="24"/>
+          <w:lang w:val="en-US"/>
+        </w:rPr>
+        <w:t>tour_occ_nim</w:t>
+      </w:r>
+      <w:proofErr w:type="spellEnd"/>
+    </w:p>
+    <w:p>
+      <w:pPr>
+        <w:pBdr>
+          <w:top w:val="nil"/>
+          <w:left w:val="nil"/>
+          <w:bottom w:val="nil"/>
+          <w:right w:val="nil"/>
+          <w:between w:val="nil"/>
+        </w:pBdr>
+        <w:ind w:left="1410" w:hanging="1410"/>
+        <w:jc w:val="both"/>
+        <w:rPr>
+          <w:rFonts w:ascii="Times New Roman" w:hAnsi="Times New Roman" w:cs="Times New Roman"/>
+          <w:bCs/>
+          <w:sz w:val="24"/>
+          <w:szCs w:val="24"/>
+        </w:rPr>
+      </w:pPr>
+      <w:r>
+        <w:rPr>
+          <w:rFonts w:ascii="Times New Roman" w:hAnsi="Times New Roman" w:cs="Times New Roman"/>
+          <w:bCs/>
+          <w:sz w:val="24"/>
+          <w:szCs w:val="24"/>
+          <w:lang w:val="en-US"/>
+        </w:rPr>
+        <w:t>RQ3</w:t>
+      </w:r>
+      <w:r>
+        <w:rPr>
+          <w:rFonts w:ascii="Times New Roman" w:hAnsi="Times New Roman" w:cs="Times New Roman"/>
+          <w:bCs/>
+          <w:sz w:val="24"/>
+          <w:szCs w:val="24"/>
+          <w:lang w:val="en-US"/>
+        </w:rPr>
+        <w:tab/>
+      </w:r>
+      <w:r>
+        <w:rPr>
+          <w:rFonts w:ascii="Times New Roman" w:hAnsi="Times New Roman" w:cs="Times New Roman"/>
+          <w:bCs/>
+          <w:sz w:val="24"/>
+          <w:szCs w:val="24"/>
+        </w:rPr>
+        <w:tab/>
+      </w:r>
+      <w:proofErr w:type="spellStart"/>
+      <w:r>
+        <w:rPr>
+          <w:rFonts w:ascii="Times New Roman" w:hAnsi="Times New Roman" w:cs="Times New Roman"/>
+          <w:bCs/>
+          <w:sz w:val="24"/>
+          <w:szCs w:val="24"/>
+          <w:lang w:val="en-US"/>
+        </w:rPr>
+        <w:t>prc_hicp_manr</w:t>
+      </w:r>
+      <w:proofErr w:type="spellEnd"/>
+      <w:r>
+        <w:rPr>
+          <w:rFonts w:ascii="Times New Roman" w:hAnsi="Times New Roman" w:cs="Times New Roman"/>
+          <w:bCs/>
+          <w:sz w:val="24"/>
+          <w:szCs w:val="24"/>
+          <w:lang w:val="en-US"/>
+        </w:rPr>
+        <w:t xml:space="preserve">, </w:t>
+      </w:r>
+      <w:proofErr w:type="spellStart"/>
+      <w:r>
+        <w:rPr>
+          <w:rFonts w:ascii="Times New Roman" w:hAnsi="Times New Roman" w:cs="Times New Roman"/>
+          <w:bCs/>
+          <w:sz w:val="24"/>
+          <w:szCs w:val="24"/>
+          <w:lang w:val="en-US"/>
+        </w:rPr>
+        <w:t>tran_hv_frtra</w:t>
+      </w:r>
+      <w:proofErr w:type="spellEnd"/>
+      <w:r>
+        <w:rPr>
+          <w:rFonts w:ascii="Times New Roman" w:hAnsi="Times New Roman" w:cs="Times New Roman"/>
+          <w:bCs/>
+          <w:sz w:val="24"/>
+          <w:szCs w:val="24"/>
+          <w:lang w:val="en-US"/>
+        </w:rPr>
+        <w:t xml:space="preserve">, </w:t>
+      </w:r>
+      <w:proofErr w:type="spellStart"/>
+      <w:r>
+        <w:rPr>
+          <w:rFonts w:ascii="Times New Roman" w:hAnsi="Times New Roman" w:cs="Times New Roman"/>
+          <w:bCs/>
+          <w:sz w:val="24"/>
+          <w:szCs w:val="24"/>
+          <w:lang w:val="en-US"/>
+        </w:rPr>
+        <w:t>avia_paocc</w:t>
+      </w:r>
+      <w:proofErr w:type="spellEnd"/>
+      <w:r>
+        <w:rPr>
+          <w:rFonts w:ascii="Times New Roman" w:hAnsi="Times New Roman" w:cs="Times New Roman"/>
+          <w:bCs/>
+          <w:sz w:val="24"/>
+          <w:szCs w:val="24"/>
+          <w:lang w:val="en-US"/>
+        </w:rPr>
+        <w:t xml:space="preserve">, </w:t>
+      </w:r>
+      <w:proofErr w:type="spellStart"/>
+      <w:r>
+        <w:rPr>
+          <w:rFonts w:ascii="Times New Roman" w:hAnsi="Times New Roman" w:cs="Times New Roman"/>
+          <w:bCs/>
+          <w:sz w:val="24"/>
+          <w:szCs w:val="24"/>
+          <w:lang w:val="en-US"/>
+        </w:rPr>
+        <w:t>road_pa_mov</w:t>
+      </w:r>
+      <w:proofErr w:type="spellEnd"/>
+      <w:r>
+        <w:rPr>
+          <w:rFonts w:ascii="Times New Roman" w:hAnsi="Times New Roman" w:cs="Times New Roman"/>
+          <w:bCs/>
+          <w:sz w:val="24"/>
+          <w:szCs w:val="24"/>
+          <w:lang w:val="en-US"/>
+        </w:rPr>
+        <w:t xml:space="preserve">, </w:t>
+      </w:r>
+      <w:proofErr w:type="spellStart"/>
+      <w:r>
+        <w:rPr>
+          <w:rFonts w:ascii="Times New Roman" w:hAnsi="Times New Roman" w:cs="Times New Roman"/>
+          <w:bCs/>
+          <w:sz w:val="24"/>
+          <w:szCs w:val="24"/>
+          <w:lang w:val="en-US"/>
+        </w:rPr>
+        <w:t>sts_inpr_m</w:t>
+      </w:r>
+      <w:proofErr w:type="spellEnd"/>
+      <w:r>
+        <w:rPr>
+          <w:rFonts w:ascii="Times New Roman" w:hAnsi="Times New Roman" w:cs="Times New Roman"/>
+          <w:bCs/>
+          <w:sz w:val="24"/>
+          <w:szCs w:val="24"/>
+          <w:lang w:val="en-US"/>
+        </w:rPr>
+        <w:t xml:space="preserve">, </w:t>
+      </w:r>
+      <w:proofErr w:type="spellStart"/>
+      <w:r>
+        <w:rPr>
+          <w:rFonts w:ascii="Times New Roman" w:hAnsi="Times New Roman" w:cs="Times New Roman"/>
+          <w:bCs/>
+          <w:sz w:val="24"/>
+          <w:szCs w:val="24"/>
+          <w:lang w:val="en-US"/>
+        </w:rPr>
+        <w:t>sts_trtu_m</w:t>
+      </w:r>
+      <w:proofErr w:type="spellEnd"/>
+      <w:r>
+        <w:rPr>
+          <w:rFonts w:ascii="Times New Roman" w:hAnsi="Times New Roman" w:cs="Times New Roman"/>
+          <w:bCs/>
+          <w:sz w:val="24"/>
+          <w:szCs w:val="24"/>
+          <w:lang w:val="en-US"/>
+        </w:rPr>
+        <w:t>, nrg_pc_202</w:t>
+      </w:r>
+    </w:p>
+    <w:p>
+      <w:pPr>
+        <w:pBdr>
+          <w:top w:val="nil"/>
+          <w:left w:val="nil"/>
+          <w:bottom w:val="nil"/>
+          <w:right w:val="nil"/>
+          <w:between w:val="nil"/>
+        </w:pBdr>
+        <w:jc w:val="both"/>
+        <w:rPr>
+          <w:rFonts w:ascii="Times New Roman" w:hAnsi="Times New Roman" w:cs="Times New Roman"/>
+          <w:bCs/>
           <w:color w:val="000000"/>
           <w:sz w:val="24"/>
           <w:szCs w:val="24"/>
@@ -1320,17 +2696,44 @@
         </w:rPr>
         <w:t>This selection ensures a balanced dataset across economic, demographic, and transport sectors, aligned with the research focus.</w:t>
       </w:r>
-      <w:r>
-        <w:rPr>
-          <w:rFonts w:ascii="Times New Roman" w:hAnsi="Times New Roman" w:cs="Times New Roman"/>
-          <w:bCs/>
-          <w:color w:val="000000"/>
-          <w:sz w:val="24"/>
-          <w:szCs w:val="24"/>
-          <w:lang w:val="en-US"/>
-        </w:rPr>
-        <w:t xml:space="preserve"> </w:t>
-      </w:r>
+    </w:p>
+    <w:p>
+      <w:pPr>
+        <w:pBdr>
+          <w:top w:val="nil"/>
+          <w:left w:val="nil"/>
+          <w:bottom w:val="nil"/>
+          <w:right w:val="nil"/>
+          <w:between w:val="nil"/>
+        </w:pBdr>
+        <w:jc w:val="both"/>
+        <w:rPr>
+          <w:rFonts w:ascii="Times New Roman" w:hAnsi="Times New Roman" w:cs="Times New Roman"/>
+          <w:bCs/>
+          <w:color w:val="000000"/>
+          <w:sz w:val="24"/>
+          <w:szCs w:val="24"/>
+        </w:rPr>
+      </w:pPr>
+    </w:p>
+    <w:p>
+      <w:pPr>
+        <w:pBdr>
+          <w:top w:val="nil"/>
+          <w:left w:val="nil"/>
+          <w:bottom w:val="nil"/>
+          <w:right w:val="nil"/>
+          <w:between w:val="nil"/>
+        </w:pBdr>
+        <w:jc w:val="both"/>
+        <w:rPr>
+          <w:rFonts w:ascii="Times New Roman" w:hAnsi="Times New Roman" w:cs="Times New Roman"/>
+          <w:bCs/>
+          <w:color w:val="000000"/>
+          <w:sz w:val="24"/>
+          <w:szCs w:val="24"/>
+        </w:rPr>
+      </w:pPr>
     </w:p>
     <w:p>
       <w:pPr>
@@ -1365,6 +2768,7 @@
           <w:szCs w:val="24"/>
           <w:lang w:val="en-US"/>
         </w:rPr>
+        <w:lastRenderedPageBreak/>
         <w:t>Data Sources and Acquisition Approach</w:t>
       </w:r>
     </w:p>
@@ -1418,7 +2822,53 @@
           <w:szCs w:val="24"/>
           <w:lang w:val="en-US"/>
         </w:rPr>
-        <w:t xml:space="preserve"> — official statistical database of the European Union.</w:t>
+        <w:t xml:space="preserve"> — official statistical database of the European Union</w:t>
+      </w:r>
+      <w:r>
+        <w:rPr>
+          <w:rFonts w:ascii="Times New Roman" w:hAnsi="Times New Roman" w:cs="Times New Roman"/>
+          <w:bCs/>
+          <w:color w:val="000000"/>
+          <w:sz w:val="24"/>
+          <w:szCs w:val="24"/>
+          <w:lang w:val="en-US"/>
+        </w:rPr>
+        <w:t xml:space="preserve">, </w:t>
+      </w:r>
+      <w:r>
+        <w:rPr>
+          <w:rFonts w:ascii="Times New Roman" w:hAnsi="Times New Roman" w:cs="Times New Roman"/>
+          <w:bCs/>
+          <w:color w:val="000000"/>
+          <w:sz w:val="24"/>
+          <w:szCs w:val="24"/>
+          <w:lang w:val="en-US"/>
+        </w:rPr>
+        <w:t xml:space="preserve">accessed programmatically via the </w:t>
+      </w:r>
+      <w:proofErr w:type="spellStart"/>
+      <w:r>
+        <w:rPr>
+          <w:rFonts w:ascii="Times New Roman" w:hAnsi="Times New Roman" w:cs="Times New Roman"/>
+          <w:bCs/>
+          <w:color w:val="000000"/>
+          <w:sz w:val="24"/>
+          <w:szCs w:val="24"/>
+          <w:lang w:val="en-US"/>
+        </w:rPr>
+        <w:t>eurostat</w:t>
+      </w:r>
+      <w:proofErr w:type="spellEnd"/>
+      <w:r>
+        <w:rPr>
+          <w:rFonts w:ascii="Times New Roman" w:hAnsi="Times New Roman" w:cs="Times New Roman"/>
+          <w:bCs/>
+          <w:color w:val="000000"/>
+          <w:sz w:val="24"/>
+          <w:szCs w:val="24"/>
+          <w:lang w:val="en-US"/>
+        </w:rPr>
+        <w:t xml:space="preserve"> Python package.</w:t>
       </w:r>
     </w:p>
     <w:p>
@@ -1471,7 +2921,284 @@
           <w:szCs w:val="24"/>
           <w:lang w:val="en-US"/>
         </w:rPr>
-        <w:t xml:space="preserve"> — for the Net Migration indicator, which is not available in Eurostat.</w:t>
+        <w:t xml:space="preserve"> — </w:t>
+      </w:r>
+      <w:r>
+        <w:rPr>
+          <w:rFonts w:ascii="Times New Roman" w:hAnsi="Times New Roman" w:cs="Times New Roman"/>
+          <w:bCs/>
+          <w:color w:val="000000"/>
+          <w:sz w:val="24"/>
+          <w:szCs w:val="24"/>
+          <w:lang w:val="en-US"/>
+        </w:rPr>
+        <w:t>used exclusively for the Net Migration (SM.POP.NETM) indicator.</w:t>
+      </w:r>
+    </w:p>
+    <w:p>
+      <w:pPr>
+        <w:pBdr>
+          <w:top w:val="nil"/>
+          <w:left w:val="nil"/>
+          <w:bottom w:val="nil"/>
+          <w:right w:val="nil"/>
+          <w:between w:val="nil"/>
+        </w:pBdr>
+        <w:rPr>
+          <w:rFonts w:ascii="Times New Roman" w:hAnsi="Times New Roman" w:cs="Times New Roman"/>
+          <w:bCs/>
+          <w:color w:val="000000"/>
+          <w:sz w:val="24"/>
+          <w:szCs w:val="24"/>
+          <w:lang w:val="en-US"/>
+        </w:rPr>
+      </w:pPr>
+      <w:r>
+        <w:rPr>
+          <w:rFonts w:ascii="Times New Roman" w:hAnsi="Times New Roman" w:cs="Times New Roman"/>
+          <w:bCs/>
+          <w:color w:val="000000"/>
+          <w:sz w:val="24"/>
+          <w:szCs w:val="24"/>
+          <w:lang w:val="en-US"/>
+        </w:rPr>
+        <w:t xml:space="preserve">Data collection was automated through a custom Python script </w:t>
+      </w:r>
+      <w:hyperlink r:id="rId9" w:history="1">
+        <w:r>
+          <w:rPr>
+            <w:rStyle w:val="a7"/>
+            <w:rFonts w:ascii="Times New Roman" w:hAnsi="Times New Roman" w:cs="Times New Roman"/>
+            <w:bCs/>
+            <w:sz w:val="24"/>
+            <w:szCs w:val="24"/>
+            <w:lang w:val="en-US"/>
+          </w:rPr>
+          <w:t>/</w:t>
+        </w:r>
+        <w:proofErr w:type="spellStart"/>
+        <w:r>
+          <w:rPr>
+            <w:rStyle w:val="a7"/>
+            <w:rFonts w:ascii="Times New Roman" w:hAnsi="Times New Roman" w:cs="Times New Roman"/>
+            <w:bCs/>
+            <w:sz w:val="24"/>
+            <w:szCs w:val="24"/>
+            <w:lang w:val="en-US"/>
+          </w:rPr>
+          <w:t>src</w:t>
+        </w:r>
+        <w:proofErr w:type="spellEnd"/>
+        <w:r>
+          <w:rPr>
+            <w:rStyle w:val="a7"/>
+            <w:rFonts w:ascii="Times New Roman" w:hAnsi="Times New Roman" w:cs="Times New Roman"/>
+            <w:bCs/>
+            <w:sz w:val="24"/>
+            <w:szCs w:val="24"/>
+            <w:lang w:val="en-US"/>
+          </w:rPr>
+          <w:t>/collecting_data.py</w:t>
+        </w:r>
+      </w:hyperlink>
+      <w:r>
+        <w:rPr>
+          <w:rFonts w:ascii="Times New Roman" w:hAnsi="Times New Roman" w:cs="Times New Roman"/>
+          <w:bCs/>
+          <w:color w:val="000000"/>
+          <w:sz w:val="24"/>
+          <w:szCs w:val="24"/>
+          <w:lang w:val="en-US"/>
+        </w:rPr>
+        <w:t>, which:</w:t>
+      </w:r>
+    </w:p>
+    <w:p>
+      <w:pPr>
+        <w:pStyle w:val="a4"/>
+        <w:numPr>
+          <w:ilvl w:val="0"/>
+          <w:numId w:val="8"/>
+        </w:numPr>
+        <w:pBdr>
+          <w:top w:val="nil"/>
+          <w:left w:val="nil"/>
+          <w:bottom w:val="nil"/>
+          <w:right w:val="nil"/>
+          <w:between w:val="nil"/>
+        </w:pBdr>
+        <w:rPr>
+          <w:rFonts w:ascii="Times New Roman" w:hAnsi="Times New Roman" w:cs="Times New Roman"/>
+          <w:bCs/>
+          <w:color w:val="000000"/>
+          <w:sz w:val="24"/>
+          <w:szCs w:val="24"/>
+          <w:lang w:val="en-US"/>
+        </w:rPr>
+      </w:pPr>
+      <w:r>
+        <w:rPr>
+          <w:rFonts w:ascii="Times New Roman" w:hAnsi="Times New Roman" w:cs="Times New Roman"/>
+          <w:bCs/>
+          <w:color w:val="000000"/>
+          <w:sz w:val="24"/>
+          <w:szCs w:val="24"/>
+          <w:lang w:val="en-US"/>
+        </w:rPr>
+        <w:t xml:space="preserve">Reads the list of indicators from </w:t>
+      </w:r>
+      <w:hyperlink r:id="rId10" w:history="1">
+        <w:r>
+          <w:rPr>
+            <w:rStyle w:val="a7"/>
+            <w:rFonts w:ascii="Times New Roman" w:hAnsi="Times New Roman" w:cs="Times New Roman"/>
+            <w:bCs/>
+            <w:sz w:val="24"/>
+            <w:szCs w:val="24"/>
+            <w:lang w:val="en-US"/>
+          </w:rPr>
+          <w:t>/reports/indicators.csv</w:t>
+        </w:r>
+      </w:hyperlink>
+      <w:r>
+        <w:rPr>
+          <w:rFonts w:ascii="Times New Roman" w:hAnsi="Times New Roman" w:cs="Times New Roman"/>
+          <w:bCs/>
+          <w:color w:val="000000"/>
+          <w:sz w:val="24"/>
+          <w:szCs w:val="24"/>
+          <w:lang w:val="en-US"/>
+        </w:rPr>
+        <w:t>.</w:t>
+      </w:r>
+    </w:p>
+    <w:p>
+      <w:pPr>
+        <w:pStyle w:val="a4"/>
+        <w:numPr>
+          <w:ilvl w:val="0"/>
+          <w:numId w:val="8"/>
+        </w:numPr>
+        <w:pBdr>
+          <w:top w:val="nil"/>
+          <w:left w:val="nil"/>
+          <w:bottom w:val="nil"/>
+          <w:right w:val="nil"/>
+          <w:between w:val="nil"/>
+        </w:pBdr>
+        <w:rPr>
+          <w:rFonts w:ascii="Times New Roman" w:hAnsi="Times New Roman" w:cs="Times New Roman"/>
+          <w:bCs/>
+          <w:color w:val="000000"/>
+          <w:sz w:val="24"/>
+          <w:szCs w:val="24"/>
+          <w:lang w:val="en-US"/>
+        </w:rPr>
+      </w:pPr>
+      <w:r>
+        <w:rPr>
+          <w:rFonts w:ascii="Times New Roman" w:hAnsi="Times New Roman" w:cs="Times New Roman"/>
+          <w:bCs/>
+          <w:color w:val="000000"/>
+          <w:sz w:val="24"/>
+          <w:szCs w:val="24"/>
+          <w:lang w:val="en-US"/>
+        </w:rPr>
+        <w:t>Uses the Eurostat API to download each dataset.</w:t>
+      </w:r>
+    </w:p>
+    <w:p>
+      <w:pPr>
+        <w:pStyle w:val="a4"/>
+        <w:numPr>
+          <w:ilvl w:val="0"/>
+          <w:numId w:val="8"/>
+        </w:numPr>
+        <w:pBdr>
+          <w:top w:val="nil"/>
+          <w:left w:val="nil"/>
+          <w:bottom w:val="nil"/>
+          <w:right w:val="nil"/>
+          <w:between w:val="nil"/>
+        </w:pBdr>
+        <w:rPr>
+          <w:rFonts w:ascii="Times New Roman" w:hAnsi="Times New Roman" w:cs="Times New Roman"/>
+          <w:bCs/>
+          <w:color w:val="000000"/>
+          <w:sz w:val="24"/>
+          <w:szCs w:val="24"/>
+          <w:lang w:val="en-US"/>
+        </w:rPr>
+      </w:pPr>
+      <w:r>
+        <w:rPr>
+          <w:rFonts w:ascii="Times New Roman" w:hAnsi="Times New Roman" w:cs="Times New Roman"/>
+          <w:bCs/>
+          <w:color w:val="000000"/>
+          <w:sz w:val="24"/>
+          <w:szCs w:val="24"/>
+          <w:lang w:val="en-US"/>
+        </w:rPr>
+        <w:t>Filters observations by the selected country (geo = LV).</w:t>
+      </w:r>
+    </w:p>
+    <w:p>
+      <w:pPr>
+        <w:pStyle w:val="a4"/>
+        <w:numPr>
+          <w:ilvl w:val="0"/>
+          <w:numId w:val="8"/>
+        </w:numPr>
+        <w:pBdr>
+          <w:top w:val="nil"/>
+          <w:left w:val="nil"/>
+          <w:bottom w:val="nil"/>
+          <w:right w:val="nil"/>
+          <w:between w:val="nil"/>
+        </w:pBdr>
+        <w:rPr>
+          <w:rFonts w:ascii="Times New Roman" w:hAnsi="Times New Roman" w:cs="Times New Roman"/>
+          <w:bCs/>
+          <w:color w:val="000000"/>
+          <w:sz w:val="24"/>
+          <w:szCs w:val="24"/>
+          <w:lang w:val="en-US"/>
+        </w:rPr>
+      </w:pPr>
+      <w:r>
+        <w:rPr>
+          <w:rFonts w:ascii="Times New Roman" w:hAnsi="Times New Roman" w:cs="Times New Roman"/>
+          <w:bCs/>
+          <w:color w:val="000000"/>
+          <w:sz w:val="24"/>
+          <w:szCs w:val="24"/>
+          <w:lang w:val="en-US"/>
+        </w:rPr>
+        <w:t xml:space="preserve">Saves the resulting tables in </w:t>
+      </w:r>
+      <w:hyperlink r:id="rId11" w:history="1">
+        <w:r>
+          <w:rPr>
+            <w:rStyle w:val="a7"/>
+            <w:rFonts w:ascii="Times New Roman" w:hAnsi="Times New Roman" w:cs="Times New Roman"/>
+            <w:bCs/>
+            <w:sz w:val="24"/>
+            <w:szCs w:val="24"/>
+            <w:lang w:val="en-US"/>
+          </w:rPr>
+          <w:t>/data/raw/</w:t>
+        </w:r>
+      </w:hyperlink>
+      <w:r>
+        <w:rPr>
+          <w:rFonts w:ascii="Times New Roman" w:hAnsi="Times New Roman" w:cs="Times New Roman"/>
+          <w:bCs/>
+          <w:color w:val="000000"/>
+          <w:sz w:val="24"/>
+          <w:szCs w:val="24"/>
+          <w:lang w:val="en-US"/>
+        </w:rPr>
+        <w:t xml:space="preserve"> for further processing.</w:t>
       </w:r>
     </w:p>
     <w:p>
@@ -1502,77 +3229,7 @@
           <w:szCs w:val="24"/>
           <w:lang w:val="en-US"/>
         </w:rPr>
-        <w:t xml:space="preserve">Data were collected using a Python script </w:t>
-      </w:r>
-      <w:r>
-        <w:rPr>
-          <w:rFonts w:ascii="Times New Roman" w:hAnsi="Times New Roman" w:cs="Times New Roman"/>
-          <w:bCs/>
-          <w:color w:val="000000"/>
-          <w:sz w:val="24"/>
-          <w:szCs w:val="24"/>
-          <w:lang w:val="en-US"/>
-        </w:rPr>
-        <w:t>(/</w:t>
-      </w:r>
-      <w:proofErr w:type="spellStart"/>
-      <w:r>
-        <w:rPr>
-          <w:rFonts w:ascii="Times New Roman" w:hAnsi="Times New Roman" w:cs="Times New Roman"/>
-          <w:bCs/>
-          <w:color w:val="000000"/>
-          <w:sz w:val="24"/>
-          <w:szCs w:val="24"/>
-          <w:lang w:val="en-US"/>
-        </w:rPr>
-        <w:t>scr</w:t>
-      </w:r>
-      <w:proofErr w:type="spellEnd"/>
-      <w:r>
-        <w:rPr>
-          <w:rFonts w:ascii="Times New Roman" w:hAnsi="Times New Roman" w:cs="Times New Roman"/>
-          <w:bCs/>
-          <w:color w:val="000000"/>
-          <w:sz w:val="24"/>
-          <w:szCs w:val="24"/>
-          <w:lang w:val="en-US"/>
-        </w:rPr>
-        <w:t xml:space="preserve">/coolecting_data.py) </w:t>
-      </w:r>
-      <w:r>
-        <w:rPr>
-          <w:rFonts w:ascii="Times New Roman" w:hAnsi="Times New Roman" w:cs="Times New Roman"/>
-          <w:bCs/>
-          <w:color w:val="000000"/>
-          <w:sz w:val="24"/>
-          <w:szCs w:val="24"/>
-          <w:lang w:val="en-US"/>
-        </w:rPr>
-        <w:t xml:space="preserve">that automates dataset retrieval via the </w:t>
-      </w:r>
-      <w:proofErr w:type="spellStart"/>
-      <w:r>
-        <w:rPr>
-          <w:rFonts w:ascii="Times New Roman" w:hAnsi="Times New Roman" w:cs="Times New Roman"/>
-          <w:bCs/>
-          <w:color w:val="000000"/>
-          <w:sz w:val="24"/>
-          <w:szCs w:val="24"/>
-          <w:lang w:val="en-US"/>
-        </w:rPr>
-        <w:t>eurostat</w:t>
-      </w:r>
-      <w:proofErr w:type="spellEnd"/>
-      <w:r>
-        <w:rPr>
-          <w:rFonts w:ascii="Times New Roman" w:hAnsi="Times New Roman" w:cs="Times New Roman"/>
-          <w:bCs/>
-          <w:color w:val="000000"/>
-          <w:sz w:val="24"/>
-          <w:szCs w:val="24"/>
-          <w:lang w:val="en-US"/>
-        </w:rPr>
-        <w:t xml:space="preserve"> Python package.</w:t>
+        <w:t>Each dataset is stored in its raw format (CSV) to ensure full reproducibility and transparency of preprocessing.</w:t>
       </w:r>
     </w:p>
     <w:p>
@@ -1603,115 +3260,31 @@
           <w:szCs w:val="24"/>
           <w:lang w:val="en-US"/>
         </w:rPr>
-        <w:t>Each dataset was downloaded and stored in the /data/raw/ directory for reproducibility.</w:t>
-      </w:r>
-    </w:p>
-    <w:p>
-      <w:pPr>
-        <w:pBdr>
-          <w:top w:val="nil"/>
-          <w:left w:val="nil"/>
-          <w:bottom w:val="nil"/>
-          <w:right w:val="nil"/>
-          <w:between w:val="nil"/>
-        </w:pBdr>
-        <w:jc w:val="both"/>
-        <w:rPr>
-          <w:rFonts w:ascii="Times New Roman" w:hAnsi="Times New Roman" w:cs="Times New Roman"/>
-          <w:bCs/>
-          <w:color w:val="000000"/>
-          <w:sz w:val="24"/>
-          <w:szCs w:val="24"/>
-          <w:lang w:val="en-US"/>
-        </w:rPr>
-      </w:pPr>
-      <w:r>
-        <w:rPr>
-          <w:rFonts w:ascii="Times New Roman" w:hAnsi="Times New Roman" w:cs="Times New Roman"/>
-          <w:bCs/>
-          <w:color w:val="000000"/>
-          <w:sz w:val="24"/>
-          <w:szCs w:val="24"/>
-          <w:lang w:val="en-US"/>
-        </w:rPr>
-        <w:t>The script automatically retrieves the most recent and complete series available for each indicator.</w:t>
-      </w:r>
-    </w:p>
-    <w:p>
-      <w:pPr>
-        <w:pBdr>
-          <w:top w:val="nil"/>
-          <w:left w:val="nil"/>
-          <w:bottom w:val="nil"/>
-          <w:right w:val="nil"/>
-          <w:between w:val="nil"/>
-        </w:pBdr>
-        <w:jc w:val="both"/>
-        <w:rPr>
-          <w:rFonts w:ascii="Times New Roman" w:hAnsi="Times New Roman" w:cs="Times New Roman"/>
-          <w:bCs/>
-          <w:color w:val="000000"/>
-          <w:sz w:val="24"/>
-          <w:szCs w:val="24"/>
-          <w:lang w:val="en-US"/>
-        </w:rPr>
-      </w:pPr>
-      <w:r>
-        <w:rPr>
-          <w:rFonts w:ascii="Times New Roman" w:hAnsi="Times New Roman" w:cs="Times New Roman"/>
-          <w:bCs/>
-          <w:color w:val="000000"/>
-          <w:sz w:val="24"/>
-          <w:szCs w:val="24"/>
-          <w:lang w:val="en-US"/>
-        </w:rPr>
-        <w:t>The</w:t>
-      </w:r>
-      <w:r>
-        <w:rPr>
-          <w:rFonts w:ascii="Times New Roman" w:hAnsi="Times New Roman" w:cs="Times New Roman"/>
-          <w:bCs/>
-          <w:color w:val="000000"/>
-          <w:sz w:val="24"/>
-          <w:szCs w:val="24"/>
-          <w:lang w:val="en-US"/>
-        </w:rPr>
-        <w:t xml:space="preserve"> indicator SM.POP.NETM)</w:t>
-      </w:r>
-      <w:r>
-        <w:rPr>
-          <w:rFonts w:ascii="Times New Roman" w:hAnsi="Times New Roman" w:cs="Times New Roman"/>
-          <w:bCs/>
-          <w:color w:val="000000"/>
-          <w:sz w:val="24"/>
-          <w:szCs w:val="24"/>
-          <w:lang w:val="en-US"/>
-        </w:rPr>
-        <w:t xml:space="preserve"> was</w:t>
-      </w:r>
-      <w:r>
-        <w:rPr>
-          <w:rFonts w:ascii="Times New Roman" w:hAnsi="Times New Roman" w:cs="Times New Roman"/>
-          <w:bCs/>
-          <w:color w:val="000000"/>
-          <w:sz w:val="24"/>
-          <w:szCs w:val="24"/>
-          <w:lang w:val="en-US"/>
-        </w:rPr>
-        <w:t xml:space="preserve"> downloaded manually from the World Bank portal in CSV format</w:t>
-      </w:r>
-      <w:r>
-        <w:rPr>
-          <w:rFonts w:ascii="Times New Roman" w:hAnsi="Times New Roman" w:cs="Times New Roman"/>
-          <w:bCs/>
-          <w:color w:val="000000"/>
-          <w:sz w:val="24"/>
-          <w:szCs w:val="24"/>
-          <w:lang w:val="en-US"/>
-        </w:rPr>
-        <w:t xml:space="preserve"> (</w:t>
-      </w:r>
-      <w:hyperlink r:id="rId6" w:history="1">
+        <w:t>The World Bank dataset for Net Migration was downloaded manually in CSV format from</w:t>
+      </w:r>
+      <w:r>
+        <w:rPr>
+          <w:rFonts w:ascii="Times New Roman" w:hAnsi="Times New Roman" w:cs="Times New Roman"/>
+          <w:bCs/>
+          <w:color w:val="000000"/>
+          <w:sz w:val="24"/>
+          <w:szCs w:val="24"/>
+          <w:lang w:val="en-US"/>
+        </w:rPr>
+        <w:t xml:space="preserve"> </w:t>
+      </w:r>
+      <w:r>
+        <w:rPr>
+          <w:rFonts w:ascii="Times New Roman" w:hAnsi="Times New Roman" w:cs="Times New Roman"/>
+          <w:bCs/>
+          <w:color w:val="000000"/>
+          <w:sz w:val="24"/>
+          <w:szCs w:val="24"/>
+          <w:lang w:val="en-US"/>
+        </w:rPr>
+        <w:t>(</w:t>
+      </w:r>
+      <w:hyperlink r:id="rId12" w:history="1">
         <w:r>
           <w:rPr>
             <w:rStyle w:val="a7"/>
@@ -1779,7 +3352,6 @@
           <w:szCs w:val="24"/>
           <w:lang w:val="en-US"/>
         </w:rPr>
-        <w:lastRenderedPageBreak/>
         <w:t>Data Frequency and Coverage</w:t>
       </w:r>
     </w:p>
@@ -1811,7 +3383,167 @@
           <w:szCs w:val="24"/>
           <w:lang w:val="en-US"/>
         </w:rPr>
-        <w:t>The selected indicators cover a time span from approximately 1995–2024, depending on data availability.</w:t>
+        <w:t>The collected datasets vary in temporal frequency:</w:t>
+      </w:r>
+    </w:p>
+    <w:p>
+      <w:pPr>
+        <w:pStyle w:val="a4"/>
+        <w:numPr>
+          <w:ilvl w:val="0"/>
+          <w:numId w:val="9"/>
+        </w:numPr>
+        <w:pBdr>
+          <w:top w:val="nil"/>
+          <w:left w:val="nil"/>
+          <w:bottom w:val="nil"/>
+          <w:right w:val="nil"/>
+          <w:between w:val="nil"/>
+        </w:pBdr>
+        <w:tabs>
+          <w:tab w:val="left" w:pos="284"/>
+        </w:tabs>
+        <w:ind w:left="0" w:firstLine="0"/>
+        <w:jc w:val="both"/>
+        <w:rPr>
+          <w:rFonts w:ascii="Times New Roman" w:hAnsi="Times New Roman" w:cs="Times New Roman"/>
+          <w:bCs/>
+          <w:color w:val="000000"/>
+          <w:sz w:val="24"/>
+          <w:szCs w:val="24"/>
+          <w:lang w:val="en-US"/>
+        </w:rPr>
+      </w:pPr>
+      <w:r>
+        <w:rPr>
+          <w:rFonts w:ascii="Times New Roman" w:hAnsi="Times New Roman" w:cs="Times New Roman"/>
+          <w:bCs/>
+          <w:color w:val="000000"/>
+          <w:sz w:val="24"/>
+          <w:szCs w:val="24"/>
+          <w:lang w:val="en-US"/>
+        </w:rPr>
+        <w:t>Monthly indicators: Inflation, Unemployment rate, Industrial production, Retail trade turnover, Tourism nights spent, Air passenger transport.</w:t>
+      </w:r>
+    </w:p>
+    <w:p>
+      <w:pPr>
+        <w:pStyle w:val="a4"/>
+        <w:numPr>
+          <w:ilvl w:val="0"/>
+          <w:numId w:val="9"/>
+        </w:numPr>
+        <w:pBdr>
+          <w:top w:val="nil"/>
+          <w:left w:val="nil"/>
+          <w:bottom w:val="nil"/>
+          <w:right w:val="nil"/>
+          <w:between w:val="nil"/>
+        </w:pBdr>
+        <w:tabs>
+          <w:tab w:val="left" w:pos="284"/>
+        </w:tabs>
+        <w:ind w:left="0" w:firstLine="0"/>
+        <w:jc w:val="both"/>
+        <w:rPr>
+          <w:rFonts w:ascii="Times New Roman" w:hAnsi="Times New Roman" w:cs="Times New Roman"/>
+          <w:bCs/>
+          <w:color w:val="000000"/>
+          <w:sz w:val="24"/>
+          <w:szCs w:val="24"/>
+          <w:lang w:val="en-US"/>
+        </w:rPr>
+      </w:pPr>
+      <w:r>
+        <w:rPr>
+          <w:rFonts w:ascii="Times New Roman" w:hAnsi="Times New Roman" w:cs="Times New Roman"/>
+          <w:bCs/>
+          <w:color w:val="000000"/>
+          <w:sz w:val="24"/>
+          <w:szCs w:val="24"/>
+          <w:lang w:val="en-US"/>
+        </w:rPr>
+        <w:t>Quarterly indicators: GDP, Employment.</w:t>
+      </w:r>
+    </w:p>
+    <w:p>
+      <w:pPr>
+        <w:pStyle w:val="a4"/>
+        <w:numPr>
+          <w:ilvl w:val="0"/>
+          <w:numId w:val="9"/>
+        </w:numPr>
+        <w:pBdr>
+          <w:top w:val="nil"/>
+          <w:left w:val="nil"/>
+          <w:bottom w:val="nil"/>
+          <w:right w:val="nil"/>
+          <w:between w:val="nil"/>
+        </w:pBdr>
+        <w:tabs>
+          <w:tab w:val="left" w:pos="284"/>
+        </w:tabs>
+        <w:ind w:left="0" w:firstLine="0"/>
+        <w:jc w:val="both"/>
+        <w:rPr>
+          <w:rFonts w:ascii="Times New Roman" w:hAnsi="Times New Roman" w:cs="Times New Roman"/>
+          <w:bCs/>
+          <w:color w:val="000000"/>
+          <w:sz w:val="24"/>
+          <w:szCs w:val="24"/>
+          <w:lang w:val="en-US"/>
+        </w:rPr>
+      </w:pPr>
+      <w:r>
+        <w:rPr>
+          <w:rFonts w:ascii="Times New Roman" w:hAnsi="Times New Roman" w:cs="Times New Roman"/>
+          <w:bCs/>
+          <w:color w:val="000000"/>
+          <w:sz w:val="24"/>
+          <w:szCs w:val="24"/>
+          <w:lang w:val="en-US"/>
+        </w:rPr>
+        <w:t>Semestrial indicator: Energy consumption per capita.</w:t>
+      </w:r>
+    </w:p>
+    <w:p>
+      <w:pPr>
+        <w:pStyle w:val="a4"/>
+        <w:numPr>
+          <w:ilvl w:val="0"/>
+          <w:numId w:val="9"/>
+        </w:numPr>
+        <w:pBdr>
+          <w:top w:val="nil"/>
+          <w:left w:val="nil"/>
+          <w:bottom w:val="nil"/>
+          <w:right w:val="nil"/>
+          <w:between w:val="nil"/>
+        </w:pBdr>
+        <w:tabs>
+          <w:tab w:val="left" w:pos="284"/>
+        </w:tabs>
+        <w:ind w:left="0" w:firstLine="0"/>
+        <w:jc w:val="both"/>
+        <w:rPr>
+          <w:rFonts w:ascii="Times New Roman" w:hAnsi="Times New Roman" w:cs="Times New Roman"/>
+          <w:bCs/>
+          <w:color w:val="000000"/>
+          <w:sz w:val="24"/>
+          <w:szCs w:val="24"/>
+          <w:lang w:val="en-US"/>
+        </w:rPr>
+      </w:pPr>
+      <w:r>
+        <w:rPr>
+          <w:rFonts w:ascii="Times New Roman" w:hAnsi="Times New Roman" w:cs="Times New Roman"/>
+          <w:bCs/>
+          <w:color w:val="000000"/>
+          <w:sz w:val="24"/>
+          <w:szCs w:val="24"/>
+          <w:lang w:val="en-US"/>
+        </w:rPr>
+        <w:t>Annual indicators: Exports and imports, Migration, Freight, Road passenger transport, Population.</w:t>
       </w:r>
     </w:p>
     <w:p>
@@ -1842,7 +3574,7 @@
           <w:szCs w:val="24"/>
           <w:lang w:val="en-US"/>
         </w:rPr>
-        <w:t>At least half of the dataset consists of monthly or quarterly frequency indicators (GDP, inflation, unemployment, employment), satisfying the project’s frequency requirement.</w:t>
+        <w:t>The temporal coverage spans from the 1950s to 2025, depending on data availability per series.</w:t>
       </w:r>
     </w:p>
     <w:p>
@@ -1873,7 +3605,108 @@
           <w:szCs w:val="24"/>
           <w:lang w:val="en-US"/>
         </w:rPr>
-        <w:t>All indicators have been verified for Latvia (geo = LV) only, ensuring country-level consistency.</w:t>
+        <w:t>Specific data f</w:t>
+      </w:r>
+      <w:r>
+        <w:rPr>
+          <w:rFonts w:ascii="Times New Roman" w:hAnsi="Times New Roman" w:cs="Times New Roman"/>
+          <w:bCs/>
+          <w:color w:val="000000"/>
+          <w:sz w:val="24"/>
+          <w:szCs w:val="24"/>
+          <w:lang w:val="en-US"/>
+        </w:rPr>
+        <w:t xml:space="preserve">requency and </w:t>
+      </w:r>
+      <w:r>
+        <w:rPr>
+          <w:rFonts w:ascii="Times New Roman" w:hAnsi="Times New Roman" w:cs="Times New Roman"/>
+          <w:bCs/>
+          <w:color w:val="000000"/>
+          <w:sz w:val="24"/>
+          <w:szCs w:val="24"/>
+          <w:lang w:val="en-US"/>
+        </w:rPr>
+        <w:t>c</w:t>
+      </w:r>
+      <w:r>
+        <w:rPr>
+          <w:rFonts w:ascii="Times New Roman" w:hAnsi="Times New Roman" w:cs="Times New Roman"/>
+          <w:bCs/>
+          <w:color w:val="000000"/>
+          <w:sz w:val="24"/>
+          <w:szCs w:val="24"/>
+          <w:lang w:val="en-US"/>
+        </w:rPr>
+        <w:t>overage</w:t>
+      </w:r>
+      <w:r>
+        <w:rPr>
+          <w:rFonts w:ascii="Times New Roman" w:hAnsi="Times New Roman" w:cs="Times New Roman"/>
+          <w:bCs/>
+          <w:color w:val="000000"/>
+          <w:sz w:val="24"/>
+          <w:szCs w:val="24"/>
+          <w:lang w:val="en-US"/>
+        </w:rPr>
+        <w:t xml:space="preserve"> </w:t>
+      </w:r>
+      <w:r>
+        <w:rPr>
+          <w:rFonts w:ascii="Times New Roman" w:hAnsi="Times New Roman" w:cs="Times New Roman"/>
+          <w:bCs/>
+          <w:color w:val="000000"/>
+          <w:sz w:val="24"/>
+          <w:szCs w:val="24"/>
+          <w:lang w:val="en-US"/>
+        </w:rPr>
+        <w:t>of each selected indicator is</w:t>
+      </w:r>
+      <w:r>
+        <w:rPr>
+          <w:rFonts w:ascii="Times New Roman" w:hAnsi="Times New Roman" w:cs="Times New Roman"/>
+          <w:bCs/>
+          <w:color w:val="000000"/>
+          <w:sz w:val="24"/>
+          <w:szCs w:val="24"/>
+          <w:lang w:val="en-US"/>
+        </w:rPr>
+        <w:t xml:space="preserve"> documented in </w:t>
+      </w:r>
+      <w:hyperlink r:id="rId13" w:history="1">
+        <w:r>
+          <w:rPr>
+            <w:rStyle w:val="a7"/>
+            <w:rFonts w:ascii="Times New Roman" w:hAnsi="Times New Roman" w:cs="Times New Roman"/>
+            <w:bCs/>
+            <w:sz w:val="24"/>
+            <w:szCs w:val="24"/>
+            <w:lang w:val="en-US"/>
+          </w:rPr>
+          <w:t>/reports/</w:t>
+        </w:r>
+        <w:r>
+          <w:rPr>
+            <w:rStyle w:val="a7"/>
+            <w:rFonts w:ascii="Times New Roman" w:hAnsi="Times New Roman" w:cs="Times New Roman"/>
+            <w:bCs/>
+            <w:sz w:val="24"/>
+            <w:szCs w:val="24"/>
+            <w:lang w:val="en-US"/>
+          </w:rPr>
+          <w:t>indicators.xlsx</w:t>
+        </w:r>
+      </w:hyperlink>
+      <w:r>
+        <w:rPr>
+          <w:rFonts w:ascii="Times New Roman" w:hAnsi="Times New Roman" w:cs="Times New Roman"/>
+          <w:bCs/>
+          <w:color w:val="000000"/>
+          <w:sz w:val="24"/>
+          <w:szCs w:val="24"/>
+          <w:lang w:val="en-US"/>
+        </w:rPr>
+        <w:t>.</w:t>
       </w:r>
     </w:p>
     <w:p>
@@ -1885,22 +3718,130 @@
           <w:right w:val="nil"/>
           <w:between w:val="nil"/>
         </w:pBdr>
-        <w:rPr>
-          <w:rFonts w:ascii="Times New Roman" w:hAnsi="Times New Roman" w:cs="Times New Roman"/>
-          <w:b/>
-          <w:color w:val="000000"/>
-          <w:sz w:val="24"/>
-          <w:szCs w:val="24"/>
-          <w:lang w:val="en-US"/>
-        </w:rPr>
-      </w:pPr>
+        <w:jc w:val="both"/>
+        <w:rPr>
+          <w:rFonts w:ascii="Times New Roman" w:hAnsi="Times New Roman" w:cs="Times New Roman"/>
+          <w:bCs/>
+          <w:color w:val="000000"/>
+          <w:sz w:val="24"/>
+          <w:szCs w:val="24"/>
+          <w:lang w:val="en-US"/>
+        </w:rPr>
+      </w:pPr>
+      <w:r>
+        <w:rPr>
+          <w:rFonts w:ascii="Times New Roman" w:hAnsi="Times New Roman" w:cs="Times New Roman"/>
+          <w:bCs/>
+          <w:color w:val="000000"/>
+          <w:sz w:val="24"/>
+          <w:szCs w:val="24"/>
+          <w:lang w:val="en-US"/>
+        </w:rPr>
+        <w:t>More than</w:t>
+      </w:r>
+      <w:r>
+        <w:rPr>
+          <w:rFonts w:ascii="Times New Roman" w:hAnsi="Times New Roman" w:cs="Times New Roman"/>
+          <w:bCs/>
+          <w:color w:val="000000"/>
+          <w:sz w:val="24"/>
+          <w:szCs w:val="24"/>
+          <w:lang w:val="en-US"/>
+        </w:rPr>
+        <w:t xml:space="preserve"> half of the indicators </w:t>
+      </w:r>
+      <w:r>
+        <w:rPr>
+          <w:rFonts w:ascii="Times New Roman" w:hAnsi="Times New Roman" w:cs="Times New Roman"/>
+          <w:bCs/>
+          <w:color w:val="000000"/>
+          <w:sz w:val="24"/>
+          <w:szCs w:val="24"/>
+          <w:lang w:val="en-US"/>
+        </w:rPr>
+        <w:t>(</w:t>
+      </w:r>
+      <w:r>
+        <w:rPr>
+          <w:rFonts w:ascii="Times New Roman" w:hAnsi="Times New Roman" w:cs="Times New Roman"/>
+          <w:bCs/>
+          <w:color w:val="000000"/>
+          <w:sz w:val="24"/>
+          <w:szCs w:val="24"/>
+          <w:lang w:val="en-US"/>
+        </w:rPr>
+        <w:t>8 out of</w:t>
+      </w:r>
+      <w:r>
+        <w:rPr>
+          <w:rFonts w:ascii="Times New Roman" w:hAnsi="Times New Roman" w:cs="Times New Roman"/>
+          <w:bCs/>
+          <w:color w:val="000000"/>
+          <w:sz w:val="24"/>
+          <w:szCs w:val="24"/>
+          <w:lang w:val="en-US"/>
+        </w:rPr>
+        <w:t xml:space="preserve"> 15)</w:t>
+      </w:r>
+      <w:r>
+        <w:rPr>
+          <w:rFonts w:ascii="Times New Roman" w:hAnsi="Times New Roman" w:cs="Times New Roman"/>
+          <w:bCs/>
+          <w:color w:val="000000"/>
+          <w:sz w:val="24"/>
+          <w:szCs w:val="24"/>
+          <w:lang w:val="en-US"/>
+        </w:rPr>
+        <w:t xml:space="preserve"> </w:t>
+      </w:r>
+      <w:r>
+        <w:rPr>
+          <w:rFonts w:ascii="Times New Roman" w:hAnsi="Times New Roman" w:cs="Times New Roman"/>
+          <w:bCs/>
+          <w:color w:val="000000"/>
+          <w:sz w:val="24"/>
+          <w:szCs w:val="24"/>
+          <w:lang w:val="en-US"/>
+        </w:rPr>
+        <w:t>have monthly or quarterly frequency, satisfying the requirement for high-frequency time series suitable for short-term dynamics analysis.</w:t>
+      </w:r>
+    </w:p>
+    <w:p>
+      <w:pPr>
+        <w:pBdr>
+          <w:top w:val="nil"/>
+          <w:left w:val="nil"/>
+          <w:bottom w:val="nil"/>
+          <w:right w:val="nil"/>
+          <w:between w:val="nil"/>
+        </w:pBdr>
+        <w:jc w:val="both"/>
+        <w:rPr>
+          <w:rFonts w:ascii="Times New Roman" w:hAnsi="Times New Roman" w:cs="Times New Roman"/>
+          <w:b/>
+          <w:color w:val="000000"/>
+          <w:sz w:val="24"/>
+          <w:szCs w:val="24"/>
+          <w:lang w:val="en-US"/>
+        </w:rPr>
+      </w:pPr>
+      <w:r>
+        <w:rPr>
+          <w:rFonts w:ascii="Times New Roman" w:hAnsi="Times New Roman" w:cs="Times New Roman"/>
+          <w:bCs/>
+          <w:color w:val="000000"/>
+          <w:sz w:val="24"/>
+          <w:szCs w:val="24"/>
+          <w:lang w:val="en-US"/>
+        </w:rPr>
+        <w:t>All data were validated to include only Latvia (geo = LV), ensuring full consistency across datasets and comparability between indicators.</w:t>
+      </w:r>
     </w:p>
     <w:p>
       <w:pPr>
         <w:pStyle w:val="a3"/>
         <w:rPr>
           <w:rFonts w:ascii="Times New Roman" w:hAnsi="Times New Roman"/>
-          <w:lang w:val="en-US"/>
         </w:rPr>
       </w:pPr>
     </w:p>
@@ -1918,9 +3859,20 @@
         <w:pStyle w:val="a3"/>
         <w:rPr>
           <w:rFonts w:ascii="Times New Roman" w:hAnsi="Times New Roman"/>
-          <w:lang w:val="en-US"/>
-        </w:rPr>
-      </w:pPr>
+          <w:b/>
+          <w:bCs/>
+          <w:lang w:val="en-US"/>
+        </w:rPr>
+      </w:pPr>
+      <w:r>
+        <w:rPr>
+          <w:rFonts w:ascii="Times New Roman" w:hAnsi="Times New Roman"/>
+          <w:b/>
+          <w:bCs/>
+          <w:lang w:val="en-US"/>
+        </w:rPr>
+        <w:t>Phase 2: Data Cleaning and Preparation</w:t>
+      </w:r>
     </w:p>
     <w:p>
       <w:pPr>
@@ -1996,436 +3948,12 @@
     </w:p>
     <w:p>
       <w:pPr>
-        <w:rPr>
-          <w:rFonts w:ascii="Times New Roman" w:hAnsi="Times New Roman" w:cs="Times New Roman"/>
-          <w:b/>
-          <w:sz w:val="28"/>
-          <w:lang w:val="en-US"/>
-        </w:rPr>
-      </w:pPr>
-      <w:proofErr w:type="spellStart"/>
-      <w:r>
-        <w:rPr>
-          <w:rFonts w:ascii="Times New Roman" w:hAnsi="Times New Roman" w:cs="Times New Roman"/>
-          <w:b/>
-          <w:sz w:val="28"/>
-          <w:lang w:val="en-US"/>
-        </w:rPr>
-        <w:t>Concluzii</w:t>
-      </w:r>
-      <w:proofErr w:type="spellEnd"/>
-    </w:p>
-    <w:p>
-      <w:pPr>
-        <w:ind w:firstLine="708"/>
-        <w:jc w:val="both"/>
-        <w:rPr>
-          <w:rFonts w:ascii="Times New Roman" w:hAnsi="Times New Roman" w:cs="Times New Roman"/>
-          <w:sz w:val="28"/>
-          <w:lang w:val="en-US"/>
-        </w:rPr>
-      </w:pPr>
-      <w:proofErr w:type="spellStart"/>
-      <w:r>
-        <w:rPr>
-          <w:rFonts w:ascii="Times New Roman" w:hAnsi="Times New Roman" w:cs="Times New Roman"/>
-          <w:sz w:val="28"/>
-          <w:lang w:val="fr-FR"/>
-        </w:rPr>
-        <w:t>În</w:t>
-      </w:r>
-      <w:proofErr w:type="spellEnd"/>
-      <w:r>
-        <w:rPr>
-          <w:rFonts w:ascii="Times New Roman" w:hAnsi="Times New Roman" w:cs="Times New Roman"/>
-          <w:sz w:val="28"/>
-          <w:lang w:val="fr-FR"/>
-        </w:rPr>
-        <w:t xml:space="preserve"> </w:t>
-      </w:r>
-      <w:proofErr w:type="spellStart"/>
-      <w:r>
-        <w:rPr>
-          <w:rFonts w:ascii="Times New Roman" w:hAnsi="Times New Roman" w:cs="Times New Roman"/>
-          <w:sz w:val="28"/>
-          <w:lang w:val="fr-FR"/>
-        </w:rPr>
-        <w:t>urma</w:t>
-      </w:r>
-      <w:proofErr w:type="spellEnd"/>
-      <w:r>
-        <w:rPr>
-          <w:rFonts w:ascii="Times New Roman" w:hAnsi="Times New Roman" w:cs="Times New Roman"/>
-          <w:sz w:val="28"/>
-          <w:lang w:val="fr-FR"/>
-        </w:rPr>
-        <w:t xml:space="preserve"> </w:t>
-      </w:r>
-      <w:proofErr w:type="spellStart"/>
-      <w:r>
-        <w:rPr>
-          <w:rFonts w:ascii="Times New Roman" w:hAnsi="Times New Roman" w:cs="Times New Roman"/>
-          <w:sz w:val="28"/>
-          <w:lang w:val="fr-FR"/>
-        </w:rPr>
-        <w:t>efectuării</w:t>
-      </w:r>
-      <w:proofErr w:type="spellEnd"/>
-      <w:r>
-        <w:rPr>
-          <w:rFonts w:ascii="Times New Roman" w:hAnsi="Times New Roman" w:cs="Times New Roman"/>
-          <w:sz w:val="28"/>
-          <w:lang w:val="fr-FR"/>
-        </w:rPr>
-        <w:t xml:space="preserve"> </w:t>
-      </w:r>
-      <w:proofErr w:type="spellStart"/>
-      <w:r>
-        <w:rPr>
-          <w:rFonts w:ascii="Times New Roman" w:hAnsi="Times New Roman" w:cs="Times New Roman"/>
-          <w:sz w:val="28"/>
-          <w:lang w:val="fr-FR"/>
-        </w:rPr>
-        <w:t>lucrării</w:t>
-      </w:r>
-      <w:proofErr w:type="spellEnd"/>
-      <w:r>
-        <w:rPr>
-          <w:rFonts w:ascii="Times New Roman" w:hAnsi="Times New Roman" w:cs="Times New Roman"/>
-          <w:sz w:val="28"/>
-          <w:lang w:val="fr-FR"/>
-        </w:rPr>
-        <w:t xml:space="preserve"> de </w:t>
-      </w:r>
-      <w:proofErr w:type="spellStart"/>
-      <w:r>
-        <w:rPr>
-          <w:rFonts w:ascii="Times New Roman" w:hAnsi="Times New Roman" w:cs="Times New Roman"/>
-          <w:sz w:val="28"/>
-          <w:lang w:val="fr-FR"/>
-        </w:rPr>
-        <w:t>laborator</w:t>
-      </w:r>
-      <w:proofErr w:type="spellEnd"/>
-      <w:r>
-        <w:rPr>
-          <w:rFonts w:ascii="Times New Roman" w:hAnsi="Times New Roman" w:cs="Times New Roman"/>
-          <w:sz w:val="28"/>
-          <w:lang w:val="fr-FR"/>
-        </w:rPr>
-        <w:t xml:space="preserve"> nr. </w:t>
-      </w:r>
-      <w:r>
-        <w:rPr>
-          <w:rFonts w:ascii="Times New Roman" w:hAnsi="Times New Roman" w:cs="Times New Roman"/>
-          <w:sz w:val="28"/>
-          <w:lang w:val="fr-FR"/>
-        </w:rPr>
-        <w:t xml:space="preserve">1 s-au </w:t>
-      </w:r>
-      <w:proofErr w:type="spellStart"/>
-      <w:r>
-        <w:rPr>
-          <w:rFonts w:ascii="Times New Roman" w:hAnsi="Times New Roman" w:cs="Times New Roman"/>
-          <w:sz w:val="28"/>
-          <w:lang w:val="fr-FR"/>
-        </w:rPr>
-        <w:t>analizat</w:t>
-      </w:r>
-      <w:proofErr w:type="spellEnd"/>
-      <w:r>
-        <w:rPr>
-          <w:rFonts w:ascii="Times New Roman" w:hAnsi="Times New Roman" w:cs="Times New Roman"/>
-          <w:sz w:val="28"/>
-          <w:lang w:val="fr-FR"/>
-        </w:rPr>
-        <w:t xml:space="preserve"> </w:t>
-      </w:r>
-      <w:proofErr w:type="spellStart"/>
-      <w:r>
-        <w:rPr>
-          <w:rFonts w:ascii="Times New Roman" w:hAnsi="Times New Roman" w:cs="Times New Roman"/>
-          <w:sz w:val="28"/>
-          <w:lang w:val="fr-FR"/>
-        </w:rPr>
-        <w:t>două</w:t>
-      </w:r>
-      <w:proofErr w:type="spellEnd"/>
-      <w:r>
-        <w:rPr>
-          <w:rFonts w:ascii="Times New Roman" w:hAnsi="Times New Roman" w:cs="Times New Roman"/>
-          <w:sz w:val="28"/>
-          <w:lang w:val="fr-FR"/>
-        </w:rPr>
-        <w:t xml:space="preserve"> </w:t>
-      </w:r>
-      <w:proofErr w:type="spellStart"/>
-      <w:r>
-        <w:rPr>
-          <w:rFonts w:ascii="Times New Roman" w:hAnsi="Times New Roman" w:cs="Times New Roman"/>
-          <w:sz w:val="28"/>
-          <w:lang w:val="fr-FR"/>
-        </w:rPr>
-        <w:t>scheme</w:t>
-      </w:r>
-      <w:proofErr w:type="spellEnd"/>
-      <w:r>
-        <w:rPr>
-          <w:rFonts w:ascii="Times New Roman" w:hAnsi="Times New Roman" w:cs="Times New Roman"/>
-          <w:sz w:val="28"/>
-          <w:lang w:val="fr-FR"/>
-        </w:rPr>
-        <w:t xml:space="preserve"> </w:t>
-      </w:r>
-      <w:proofErr w:type="spellStart"/>
-      <w:r>
-        <w:rPr>
-          <w:rFonts w:ascii="Times New Roman" w:hAnsi="Times New Roman" w:cs="Times New Roman"/>
-          <w:sz w:val="28"/>
-          <w:lang w:val="fr-FR"/>
-        </w:rPr>
-        <w:t>echivalente</w:t>
-      </w:r>
-      <w:proofErr w:type="spellEnd"/>
-      <w:r>
-        <w:rPr>
-          <w:rFonts w:ascii="Times New Roman" w:hAnsi="Times New Roman" w:cs="Times New Roman"/>
-          <w:sz w:val="28"/>
-          <w:lang w:val="fr-FR"/>
-        </w:rPr>
-        <w:t xml:space="preserve"> ale </w:t>
-      </w:r>
-      <w:proofErr w:type="spellStart"/>
-      <w:r>
-        <w:rPr>
-          <w:rFonts w:ascii="Times New Roman" w:hAnsi="Times New Roman" w:cs="Times New Roman"/>
-          <w:sz w:val="28"/>
-          <w:lang w:val="fr-FR"/>
-        </w:rPr>
-        <w:t>canalelor</w:t>
-      </w:r>
-      <w:proofErr w:type="spellEnd"/>
-      <w:r>
-        <w:rPr>
-          <w:rFonts w:ascii="Times New Roman" w:hAnsi="Times New Roman" w:cs="Times New Roman"/>
-          <w:sz w:val="28"/>
-          <w:lang w:val="fr-FR"/>
-        </w:rPr>
-        <w:t xml:space="preserve"> de </w:t>
-      </w:r>
-      <w:proofErr w:type="spellStart"/>
-      <w:r>
-        <w:rPr>
-          <w:rFonts w:ascii="Times New Roman" w:hAnsi="Times New Roman" w:cs="Times New Roman"/>
-          <w:sz w:val="28"/>
-          <w:lang w:val="fr-FR"/>
-        </w:rPr>
-        <w:t>comunicare</w:t>
-      </w:r>
-      <w:proofErr w:type="spellEnd"/>
-      <w:r>
-        <w:rPr>
-          <w:rFonts w:ascii="Times New Roman" w:hAnsi="Times New Roman" w:cs="Times New Roman"/>
-          <w:sz w:val="28"/>
-          <w:lang w:val="fr-FR"/>
-        </w:rPr>
-        <w:t xml:space="preserve"> in </w:t>
-      </w:r>
-      <w:proofErr w:type="spellStart"/>
-      <w:r>
-        <w:rPr>
-          <w:rFonts w:ascii="Times New Roman" w:hAnsi="Times New Roman" w:cs="Times New Roman"/>
-          <w:sz w:val="28"/>
-          <w:lang w:val="fr-FR"/>
-        </w:rPr>
-        <w:t>cod</w:t>
-      </w:r>
-      <w:proofErr w:type="spellEnd"/>
-      <w:r>
-        <w:rPr>
-          <w:rFonts w:ascii="Times New Roman" w:hAnsi="Times New Roman" w:cs="Times New Roman"/>
-          <w:sz w:val="28"/>
-          <w:lang w:val="fr-FR"/>
-        </w:rPr>
-        <w:t xml:space="preserve"> </w:t>
-      </w:r>
-      <w:proofErr w:type="spellStart"/>
-      <w:r>
-        <w:rPr>
-          <w:rFonts w:ascii="Times New Roman" w:hAnsi="Times New Roman" w:cs="Times New Roman"/>
-          <w:sz w:val="28"/>
-          <w:lang w:val="fr-FR"/>
-        </w:rPr>
-        <w:t>serie</w:t>
-      </w:r>
-      <w:proofErr w:type="spellEnd"/>
-      <w:r>
-        <w:rPr>
-          <w:rFonts w:ascii="Times New Roman" w:hAnsi="Times New Roman" w:cs="Times New Roman"/>
-          <w:sz w:val="28"/>
-          <w:lang w:val="fr-FR"/>
-        </w:rPr>
-        <w:t xml:space="preserve"> si </w:t>
-      </w:r>
-      <w:proofErr w:type="spellStart"/>
-      <w:r>
-        <w:rPr>
-          <w:rFonts w:ascii="Times New Roman" w:hAnsi="Times New Roman" w:cs="Times New Roman"/>
-          <w:sz w:val="28"/>
-          <w:lang w:val="fr-FR"/>
-        </w:rPr>
-        <w:t>cod</w:t>
-      </w:r>
-      <w:proofErr w:type="spellEnd"/>
-      <w:r>
-        <w:rPr>
-          <w:rFonts w:ascii="Times New Roman" w:hAnsi="Times New Roman" w:cs="Times New Roman"/>
-          <w:sz w:val="28"/>
-          <w:lang w:val="fr-FR"/>
-        </w:rPr>
-        <w:t xml:space="preserve"> </w:t>
-      </w:r>
-      <w:proofErr w:type="spellStart"/>
-      <w:r>
-        <w:rPr>
-          <w:rFonts w:ascii="Times New Roman" w:hAnsi="Times New Roman" w:cs="Times New Roman"/>
-          <w:sz w:val="28"/>
-          <w:lang w:val="fr-FR"/>
-        </w:rPr>
-        <w:t>parallel</w:t>
-      </w:r>
-      <w:proofErr w:type="spellEnd"/>
-      <w:r>
-        <w:rPr>
-          <w:rFonts w:ascii="Times New Roman" w:hAnsi="Times New Roman" w:cs="Times New Roman"/>
-          <w:sz w:val="28"/>
-          <w:lang w:val="fr-FR"/>
-        </w:rPr>
-        <w:t xml:space="preserve">. </w:t>
-      </w:r>
-      <w:proofErr w:type="spellStart"/>
-      <w:r>
-        <w:rPr>
-          <w:rFonts w:ascii="Times New Roman" w:hAnsi="Times New Roman" w:cs="Times New Roman"/>
-          <w:sz w:val="28"/>
-          <w:lang w:val="en-US"/>
-        </w:rPr>
-        <w:t>În</w:t>
-      </w:r>
-      <w:proofErr w:type="spellEnd"/>
-      <w:r>
-        <w:rPr>
-          <w:rFonts w:ascii="Times New Roman" w:hAnsi="Times New Roman" w:cs="Times New Roman"/>
-          <w:sz w:val="28"/>
-          <w:lang w:val="en-US"/>
-        </w:rPr>
-        <w:t xml:space="preserve"> </w:t>
-      </w:r>
-      <w:proofErr w:type="spellStart"/>
-      <w:r>
-        <w:rPr>
-          <w:rFonts w:ascii="Times New Roman" w:hAnsi="Times New Roman" w:cs="Times New Roman"/>
-          <w:sz w:val="28"/>
-          <w:lang w:val="en-US"/>
-        </w:rPr>
-        <w:t>rezultatul</w:t>
-      </w:r>
-      <w:proofErr w:type="spellEnd"/>
-      <w:r>
-        <w:rPr>
-          <w:rFonts w:ascii="Times New Roman" w:hAnsi="Times New Roman" w:cs="Times New Roman"/>
-          <w:sz w:val="28"/>
-          <w:lang w:val="en-US"/>
-        </w:rPr>
-        <w:t xml:space="preserve"> </w:t>
-      </w:r>
-      <w:proofErr w:type="spellStart"/>
-      <w:r>
-        <w:rPr>
-          <w:rFonts w:ascii="Times New Roman" w:hAnsi="Times New Roman" w:cs="Times New Roman"/>
-          <w:sz w:val="28"/>
-          <w:lang w:val="en-US"/>
-        </w:rPr>
-        <w:t>simulărilor</w:t>
-      </w:r>
-      <w:proofErr w:type="spellEnd"/>
-      <w:r>
-        <w:rPr>
-          <w:rFonts w:ascii="Times New Roman" w:hAnsi="Times New Roman" w:cs="Times New Roman"/>
-          <w:sz w:val="28"/>
-          <w:lang w:val="en-US"/>
-        </w:rPr>
-        <w:t xml:space="preserve"> effectuate s-</w:t>
-      </w:r>
-      <w:proofErr w:type="gramStart"/>
-      <w:r>
-        <w:rPr>
-          <w:rFonts w:ascii="Times New Roman" w:hAnsi="Times New Roman" w:cs="Times New Roman"/>
-          <w:sz w:val="28"/>
-          <w:lang w:val="en-US"/>
-        </w:rPr>
-        <w:t>a</w:t>
-      </w:r>
-      <w:proofErr w:type="gramEnd"/>
-      <w:r>
-        <w:rPr>
-          <w:rFonts w:ascii="Times New Roman" w:hAnsi="Times New Roman" w:cs="Times New Roman"/>
-          <w:sz w:val="28"/>
-          <w:lang w:val="en-US"/>
-        </w:rPr>
-        <w:t xml:space="preserve"> observant:</w:t>
-      </w:r>
-    </w:p>
-    <w:p>
-      <w:pPr>
-        <w:rPr>
-          <w:rFonts w:ascii="Times New Roman" w:hAnsi="Times New Roman" w:cs="Times New Roman"/>
-          <w:sz w:val="28"/>
-          <w:lang w:val="en-US"/>
-        </w:rPr>
-      </w:pPr>
-      <w:r>
-        <w:rPr>
-          <w:rFonts w:ascii="Times New Roman" w:hAnsi="Times New Roman" w:cs="Times New Roman"/>
-          <w:sz w:val="28"/>
-          <w:lang w:val="en-US"/>
-        </w:rPr>
-        <w:t xml:space="preserve">1. </w:t>
-      </w:r>
-    </w:p>
-    <w:p>
-      <w:pPr>
-        <w:rPr>
-          <w:rFonts w:ascii="Times New Roman" w:hAnsi="Times New Roman" w:cs="Times New Roman"/>
-          <w:sz w:val="28"/>
-          <w:lang w:val="en-US"/>
-        </w:rPr>
-      </w:pPr>
-      <w:r>
-        <w:rPr>
-          <w:rFonts w:ascii="Times New Roman" w:hAnsi="Times New Roman" w:cs="Times New Roman"/>
-          <w:sz w:val="28"/>
-          <w:lang w:val="en-US"/>
-        </w:rPr>
-        <w:t xml:space="preserve">2. </w:t>
-      </w:r>
-    </w:p>
-    <w:p>
-      <w:pPr>
-        <w:rPr>
-          <w:rFonts w:ascii="Times New Roman" w:hAnsi="Times New Roman" w:cs="Times New Roman"/>
-          <w:sz w:val="28"/>
-          <w:lang w:val="en-US"/>
-        </w:rPr>
-      </w:pPr>
-      <w:r>
-        <w:rPr>
-          <w:rFonts w:ascii="Times New Roman" w:hAnsi="Times New Roman" w:cs="Times New Roman"/>
-          <w:sz w:val="28"/>
-          <w:lang w:val="en-US"/>
-        </w:rPr>
-        <w:t xml:space="preserve">3. </w:t>
-      </w:r>
+        <w:pStyle w:val="a3"/>
+        <w:rPr>
+          <w:rFonts w:ascii="Times New Roman" w:hAnsi="Times New Roman"/>
+          <w:lang w:val="en-US"/>
+        </w:rPr>
+      </w:pPr>
     </w:p>
     <w:p>
       <w:pPr>
@@ -2717,6 +4245,92 @@
     </w:lvl>
   </w:abstractNum>
   <w:abstractNum w:abstractNumId="3" w15:restartNumberingAfterBreak="0">
+    <w:nsid w:val="26C056D2"/>
+    <w:multiLevelType w:val="hybridMultilevel"/>
+    <w:tmpl w:val="EFE024E4"/>
+    <w:lvl w:ilvl="0" w:tplc="08190011">
+      <w:start w:val="1"/>
+      <w:numFmt w:val="decimal"/>
+      <w:lvlText w:val="%1)"/>
+      <w:lvlJc w:val="left"/>
+      <w:pPr>
+        <w:ind w:left="720" w:hanging="360"/>
+      </w:pPr>
+    </w:lvl>
+    <w:lvl w:ilvl="1" w:tplc="08190019" w:tentative="1">
+      <w:start w:val="1"/>
+      <w:numFmt w:val="lowerLetter"/>
+      <w:lvlText w:val="%2."/>
+      <w:lvlJc w:val="left"/>
+      <w:pPr>
+        <w:ind w:left="1440" w:hanging="360"/>
+      </w:pPr>
+    </w:lvl>
+    <w:lvl w:ilvl="2" w:tplc="0819001B" w:tentative="1">
+      <w:start w:val="1"/>
+      <w:numFmt w:val="lowerRoman"/>
+      <w:lvlText w:val="%3."/>
+      <w:lvlJc w:val="right"/>
+      <w:pPr>
+        <w:ind w:left="2160" w:hanging="180"/>
+      </w:pPr>
+    </w:lvl>
+    <w:lvl w:ilvl="3" w:tplc="0819000F" w:tentative="1">
+      <w:start w:val="1"/>
+      <w:numFmt w:val="decimal"/>
+      <w:lvlText w:val="%4."/>
+      <w:lvlJc w:val="left"/>
+      <w:pPr>
+        <w:ind w:left="2880" w:hanging="360"/>
+      </w:pPr>
+    </w:lvl>
+    <w:lvl w:ilvl="4" w:tplc="08190019" w:tentative="1">
+      <w:start w:val="1"/>
+      <w:numFmt w:val="lowerLetter"/>
+      <w:lvlText w:val="%5."/>
+      <w:lvlJc w:val="left"/>
+      <w:pPr>
+        <w:ind w:left="3600" w:hanging="360"/>
+      </w:pPr>
+    </w:lvl>
+    <w:lvl w:ilvl="5" w:tplc="0819001B" w:tentative="1">
+      <w:start w:val="1"/>
+      <w:numFmt w:val="lowerRoman"/>
+      <w:lvlText w:val="%6."/>
+      <w:lvlJc w:val="right"/>
+      <w:pPr>
+        <w:ind w:left="4320" w:hanging="180"/>
+      </w:pPr>
+    </w:lvl>
+    <w:lvl w:ilvl="6" w:tplc="0819000F" w:tentative="1">
+      <w:start w:val="1"/>
+      <w:numFmt w:val="decimal"/>
+      <w:lvlText w:val="%7."/>
+      <w:lvlJc w:val="left"/>
+      <w:pPr>
+        <w:ind w:left="5040" w:hanging="360"/>
+      </w:pPr>
+    </w:lvl>
+    <w:lvl w:ilvl="7" w:tplc="08190019" w:tentative="1">
+      <w:start w:val="1"/>
+      <w:numFmt w:val="lowerLetter"/>
+      <w:lvlText w:val="%8."/>
+      <w:lvlJc w:val="left"/>
+      <w:pPr>
+        <w:ind w:left="5760" w:hanging="360"/>
+      </w:pPr>
+    </w:lvl>
+    <w:lvl w:ilvl="8" w:tplc="0819001B" w:tentative="1">
+      <w:start w:val="1"/>
+      <w:numFmt w:val="lowerRoman"/>
+      <w:lvlText w:val="%9."/>
+      <w:lvlJc w:val="right"/>
+      <w:pPr>
+        <w:ind w:left="6480" w:hanging="180"/>
+      </w:pPr>
+    </w:lvl>
+  </w:abstractNum>
+  <w:abstractNum w:abstractNumId="4" w15:restartNumberingAfterBreak="0">
     <w:nsid w:val="2EE67BF6"/>
     <w:multiLevelType w:val="hybridMultilevel"/>
     <w:tmpl w:val="A5F63D6E"/>
@@ -2802,7 +4416,7 @@
       </w:pPr>
     </w:lvl>
   </w:abstractNum>
-  <w:abstractNum w:abstractNumId="4" w15:restartNumberingAfterBreak="0">
+  <w:abstractNum w:abstractNumId="5" w15:restartNumberingAfterBreak="0">
     <w:nsid w:val="406A52D0"/>
     <w:multiLevelType w:val="hybridMultilevel"/>
     <w:tmpl w:val="7E66A76A"/>
@@ -2891,7 +4505,7 @@
       </w:pPr>
     </w:lvl>
   </w:abstractNum>
-  <w:abstractNum w:abstractNumId="5" w15:restartNumberingAfterBreak="0">
+  <w:abstractNum w:abstractNumId="6" w15:restartNumberingAfterBreak="0">
     <w:nsid w:val="6B270997"/>
     <w:multiLevelType w:val="hybridMultilevel"/>
     <w:tmpl w:val="08029F2E"/>
@@ -2980,7 +4594,120 @@
       </w:pPr>
     </w:lvl>
   </w:abstractNum>
-  <w:abstractNum w:abstractNumId="6" w15:restartNumberingAfterBreak="0">
+  <w:abstractNum w:abstractNumId="7" w15:restartNumberingAfterBreak="0">
+    <w:nsid w:val="6BFA1A81"/>
+    <w:multiLevelType w:val="hybridMultilevel"/>
+    <w:tmpl w:val="1D06EE0A"/>
+    <w:lvl w:ilvl="0" w:tplc="0819000D">
+      <w:start w:val="1"/>
+      <w:numFmt w:val="bullet"/>
+      <w:lvlText w:val=""/>
+      <w:lvlJc w:val="left"/>
+      <w:pPr>
+        <w:ind w:left="720" w:hanging="360"/>
+      </w:pPr>
+      <w:rPr>
+        <w:rFonts w:ascii="Wingdings" w:hAnsi="Wingdings" w:hint="default"/>
+      </w:rPr>
+    </w:lvl>
+    <w:lvl w:ilvl="1" w:tplc="08190003" w:tentative="1">
+      <w:start w:val="1"/>
+      <w:numFmt w:val="bullet"/>
+      <w:lvlText w:val="o"/>
+      <w:lvlJc w:val="left"/>
+      <w:pPr>
+        <w:ind w:left="1440" w:hanging="360"/>
+      </w:pPr>
+      <w:rPr>
+        <w:rFonts w:ascii="Courier New" w:hAnsi="Courier New" w:cs="Courier New" w:hint="default"/>
+      </w:rPr>
+    </w:lvl>
+    <w:lvl w:ilvl="2" w:tplc="08190005" w:tentative="1">
+      <w:start w:val="1"/>
+      <w:numFmt w:val="bullet"/>
+      <w:lvlText w:val=""/>
+      <w:lvlJc w:val="left"/>
+      <w:pPr>
+        <w:ind w:left="2160" w:hanging="360"/>
+      </w:pPr>
+      <w:rPr>
+        <w:rFonts w:ascii="Wingdings" w:hAnsi="Wingdings" w:hint="default"/>
+      </w:rPr>
+    </w:lvl>
+    <w:lvl w:ilvl="3" w:tplc="08190001" w:tentative="1">
+      <w:start w:val="1"/>
+      <w:numFmt w:val="bullet"/>
+      <w:lvlText w:val=""/>
+      <w:lvlJc w:val="left"/>
+      <w:pPr>
+        <w:ind w:left="2880" w:hanging="360"/>
+      </w:pPr>
+      <w:rPr>
+        <w:rFonts w:ascii="Symbol" w:hAnsi="Symbol" w:hint="default"/>
+      </w:rPr>
+    </w:lvl>
+    <w:lvl w:ilvl="4" w:tplc="08190003" w:tentative="1">
+      <w:start w:val="1"/>
+      <w:numFmt w:val="bullet"/>
+      <w:lvlText w:val="o"/>
+      <w:lvlJc w:val="left"/>
+      <w:pPr>
+        <w:ind w:left="3600" w:hanging="360"/>
+      </w:pPr>
+      <w:rPr>
+        <w:rFonts w:ascii="Courier New" w:hAnsi="Courier New" w:cs="Courier New" w:hint="default"/>
+      </w:rPr>
+    </w:lvl>
+    <w:lvl w:ilvl="5" w:tplc="08190005" w:tentative="1">
+      <w:start w:val="1"/>
+      <w:numFmt w:val="bullet"/>
+      <w:lvlText w:val=""/>
+      <w:lvlJc w:val="left"/>
+      <w:pPr>
+        <w:ind w:left="4320" w:hanging="360"/>
+      </w:pPr>
+      <w:rPr>
+        <w:rFonts w:ascii="Wingdings" w:hAnsi="Wingdings" w:hint="default"/>
+      </w:rPr>
+    </w:lvl>
+    <w:lvl w:ilvl="6" w:tplc="08190001" w:tentative="1">
+      <w:start w:val="1"/>
+      <w:numFmt w:val="bullet"/>
+      <w:lvlText w:val=""/>
+      <w:lvlJc w:val="left"/>
+      <w:pPr>
+        <w:ind w:left="5040" w:hanging="360"/>
+      </w:pPr>
+      <w:rPr>
+        <w:rFonts w:ascii="Symbol" w:hAnsi="Symbol" w:hint="default"/>
+      </w:rPr>
+    </w:lvl>
+    <w:lvl w:ilvl="7" w:tplc="08190003" w:tentative="1">
+      <w:start w:val="1"/>
+      <w:numFmt w:val="bullet"/>
+      <w:lvlText w:val="o"/>
+      <w:lvlJc w:val="left"/>
+      <w:pPr>
+        <w:ind w:left="5760" w:hanging="360"/>
+      </w:pPr>
+      <w:rPr>
+        <w:rFonts w:ascii="Courier New" w:hAnsi="Courier New" w:cs="Courier New" w:hint="default"/>
+      </w:rPr>
+    </w:lvl>
+    <w:lvl w:ilvl="8" w:tplc="08190005" w:tentative="1">
+      <w:start w:val="1"/>
+      <w:numFmt w:val="bullet"/>
+      <w:lvlText w:val=""/>
+      <w:lvlJc w:val="left"/>
+      <w:pPr>
+        <w:ind w:left="6480" w:hanging="360"/>
+      </w:pPr>
+      <w:rPr>
+        <w:rFonts w:ascii="Wingdings" w:hAnsi="Wingdings" w:hint="default"/>
+      </w:rPr>
+    </w:lvl>
+  </w:abstractNum>
+  <w:abstractNum w:abstractNumId="8" w15:restartNumberingAfterBreak="0">
     <w:nsid w:val="707048C8"/>
     <w:multiLevelType w:val="multilevel"/>
     <w:tmpl w:val="B67AF4F4"/>
@@ -3082,19 +4809,25 @@
     <w:abstractNumId w:val="1"/>
   </w:num>
   <w:num w:numId="3" w16cid:durableId="816920223">
-    <w:abstractNumId w:val="6"/>
+    <w:abstractNumId w:val="8"/>
   </w:num>
   <w:num w:numId="4" w16cid:durableId="1509295558">
-    <w:abstractNumId w:val="3"/>
+    <w:abstractNumId w:val="4"/>
   </w:num>
   <w:num w:numId="5" w16cid:durableId="1527255555">
     <w:abstractNumId w:val="2"/>
   </w:num>
   <w:num w:numId="6" w16cid:durableId="1445538725">
-    <w:abstractNumId w:val="4"/>
+    <w:abstractNumId w:val="5"/>
   </w:num>
   <w:num w:numId="7" w16cid:durableId="1048187944">
-    <w:abstractNumId w:val="5"/>
+    <w:abstractNumId w:val="6"/>
+  </w:num>
+  <w:num w:numId="8" w16cid:durableId="220094768">
+    <w:abstractNumId w:val="3"/>
+  </w:num>
+  <w:num w:numId="9" w16cid:durableId="22176280">
+    <w:abstractNumId w:val="7"/>
   </w:num>
 </w:numbering>
 </file>
@@ -3501,7 +5234,6 @@
   <w:style w:type="character" w:default="1" w:styleId="a0">
     <w:name w:val="Default Paragraph Font"/>
     <w:uiPriority w:val="1"/>
-    <w:semiHidden/>
     <w:unhideWhenUsed/>
   </w:style>
   <w:style w:type="table" w:default="1" w:styleId="a1">
@@ -3661,6 +5393,18 @@
     <w:rPr>
       <w:color w:val="605E5C"/>
       <w:shd w:val="clear" w:color="auto" w:fill="E1DFDD"/>
+    </w:rPr>
+  </w:style>
+  <w:style w:type="character" w:styleId="a9">
+    <w:name w:val="FollowedHyperlink"/>
+    <w:basedOn w:val="a0"/>
+    <w:uiPriority w:val="99"/>
+    <w:semiHidden/>
+    <w:unhideWhenUsed/>
+    <w:rsid w:val="00203F91"/>
+    <w:rPr>
+      <w:color w:val="954F72" w:themeColor="followedHyperlink"/>
+      <w:u w:val="single"/>
     </w:rPr>
   </w:style>
 </w:styles>

</xml_diff>